<commit_message>
Distribution of the sample on each parameter
</commit_message>
<xml_diff>
--- a/Documents/Summary.docx
+++ b/Documents/Summary.docx
@@ -1,6 +1,6 @@
 
 <file path=word/document.xml><?xml version="1.0" encoding="utf-8"?>
-<w:document xmlns:wpc="http://schemas.microsoft.com/office/word/2010/wordprocessingCanvas" xmlns:mc="http://schemas.openxmlformats.org/markup-compatibility/2006" xmlns:o="urn:schemas-microsoft-com:office:office" xmlns:r="http://schemas.openxmlformats.org/officeDocument/2006/relationships" xmlns:m="http://schemas.openxmlformats.org/officeDocument/2006/math" xmlns:v="urn:schemas-microsoft-com:vml" xmlns:wp14="http://schemas.microsoft.com/office/word/2010/wordprocessingDrawing" xmlns:wp="http://schemas.openxmlformats.org/drawingml/2006/wordprocessingDrawing" xmlns:w10="urn:schemas-microsoft-com:office:word" xmlns:w="http://schemas.openxmlformats.org/wordprocessingml/2006/main" xmlns:w14="http://schemas.microsoft.com/office/word/2010/wordml" xmlns:wpg="http://schemas.microsoft.com/office/word/2010/wordprocessingGroup" xmlns:wpi="http://schemas.microsoft.com/office/word/2010/wordprocessingInk" xmlns:wne="http://schemas.microsoft.com/office/word/2006/wordml" xmlns:wps="http://schemas.microsoft.com/office/word/2010/wordprocessingShape" mc:Ignorable="w14 wp14">
+<w:document xmlns:wpc="http://schemas.microsoft.com/office/word/2010/wordprocessingCanvas" xmlns:mc="http://schemas.openxmlformats.org/markup-compatibility/2006" xmlns:o="urn:schemas-microsoft-com:office:office" xmlns:r="http://schemas.openxmlformats.org/officeDocument/2006/relationships" xmlns:m="http://schemas.openxmlformats.org/officeDocument/2006/math" xmlns:v="urn:schemas-microsoft-com:vml" xmlns:wp14="http://schemas.microsoft.com/office/word/2010/wordprocessingDrawing" xmlns:wp="http://schemas.openxmlformats.org/drawingml/2006/wordprocessingDrawing" xmlns:w10="urn:schemas-microsoft-com:office:word" xmlns:w="http://schemas.openxmlformats.org/wordprocessingml/2006/main" xmlns:w14="http://schemas.microsoft.com/office/word/2010/wordml" xmlns:w15="http://schemas.microsoft.com/office/word/2012/wordml" xmlns:wpg="http://schemas.microsoft.com/office/word/2010/wordprocessingGroup" xmlns:wpi="http://schemas.microsoft.com/office/word/2010/wordprocessingInk" xmlns:wne="http://schemas.microsoft.com/office/word/2006/wordml" xmlns:wps="http://schemas.microsoft.com/office/word/2010/wordprocessingShape" mc:Ignorable="w14 w15 wp14">
   <w:body>
     <w:p>
       <w:pPr>
@@ -36,17 +36,31 @@
       <w:pPr>
         <w:spacing w:after="0" w:line="240" w:lineRule="auto"/>
         <w:rPr>
-          <w:rFonts w:ascii="Times New Roman" w:eastAsia="Times New Roman" w:hAnsi="Times New Roman" w:cs="Times New Roman"/>
+          <w:rFonts w:asciiTheme="majorHAnsi" w:eastAsia="Times New Roman" w:hAnsiTheme="majorHAnsi" w:cs="Times New Roman"/>
           <w:sz w:val="24"/>
           <w:szCs w:val="24"/>
         </w:rPr>
       </w:pPr>
       <w:r>
         <w:rPr>
-          <w:rFonts w:ascii="Arial" w:eastAsia="Times New Roman" w:hAnsi="Arial" w:cs="Arial"/>
-          <w:color w:val="000000"/>
-        </w:rPr>
-        <w:t xml:space="preserve">As a team we discussed about the dataset and remove the uncertain data like having 98 kids. </w:t>
+          <w:rFonts w:asciiTheme="majorHAnsi" w:eastAsia="Times New Roman" w:hAnsiTheme="majorHAnsi" w:cs="Arial"/>
+          <w:color w:val="000000"/>
+        </w:rPr>
+        <w:t>As a team</w:t>
+      </w:r>
+      <w:r>
+        <w:rPr>
+          <w:rFonts w:asciiTheme="majorHAnsi" w:eastAsia="Times New Roman" w:hAnsiTheme="majorHAnsi" w:cs="Arial"/>
+          <w:color w:val="000000"/>
+        </w:rPr>
+        <w:t>,</w:t>
+      </w:r>
+      <w:r>
+        <w:rPr>
+          <w:rFonts w:asciiTheme="majorHAnsi" w:eastAsia="Times New Roman" w:hAnsiTheme="majorHAnsi" w:cs="Arial"/>
+          <w:color w:val="000000"/>
+        </w:rPr>
+        <w:t xml:space="preserve"> we discussed about the dataset and remove the uncertain data like having 98 kids. </w:t>
       </w:r>
     </w:p>
     <w:p>
@@ -58,17 +72,19 @@
         <w:spacing w:after="0" w:line="240" w:lineRule="auto"/>
         <w:textAlignment w:val="baseline"/>
         <w:rPr>
-          <w:rFonts w:ascii="Arial" w:eastAsia="Times New Roman" w:hAnsi="Arial" w:cs="Arial"/>
-          <w:color w:val="000000"/>
-        </w:rPr>
-      </w:pPr>
+          <w:rFonts w:asciiTheme="majorHAnsi" w:eastAsia="Times New Roman" w:hAnsiTheme="majorHAnsi" w:cs="Arial"/>
+          <w:color w:val="000000"/>
+        </w:rPr>
+      </w:pPr>
+      <w:proofErr w:type="spellStart"/>
       <w:r>
         <w:rPr>
-          <w:rFonts w:ascii="Arial" w:eastAsia="Times New Roman" w:hAnsi="Arial" w:cs="Arial"/>
+          <w:rFonts w:asciiTheme="majorHAnsi" w:eastAsia="Times New Roman" w:hAnsiTheme="majorHAnsi" w:cs="Arial"/>
           <w:color w:val="000000"/>
         </w:rPr>
         <w:t>Upeka</w:t>
       </w:r>
+      <w:proofErr w:type="spellEnd"/>
     </w:p>
     <w:p>
       <w:pPr>
@@ -79,13 +95,13 @@
         <w:spacing w:after="0" w:line="240" w:lineRule="auto"/>
         <w:textAlignment w:val="baseline"/>
         <w:rPr>
-          <w:rFonts w:ascii="Arial" w:eastAsia="Times New Roman" w:hAnsi="Arial" w:cs="Arial"/>
+          <w:rFonts w:asciiTheme="majorHAnsi" w:eastAsia="Times New Roman" w:hAnsiTheme="majorHAnsi" w:cs="Arial"/>
           <w:color w:val="000000"/>
         </w:rPr>
       </w:pPr>
       <w:r>
         <w:rPr>
-          <w:rFonts w:ascii="Arial" w:eastAsia="Times New Roman" w:hAnsi="Arial" w:cs="Arial"/>
+          <w:rFonts w:asciiTheme="majorHAnsi" w:eastAsia="Times New Roman" w:hAnsiTheme="majorHAnsi" w:cs="Arial"/>
           <w:color w:val="000000"/>
         </w:rPr>
         <w:t>Analyzed the data and visualized the data in power Bi</w:t>
@@ -100,17 +116,19 @@
         <w:spacing w:after="0" w:line="240" w:lineRule="auto"/>
         <w:textAlignment w:val="baseline"/>
         <w:rPr>
-          <w:rFonts w:ascii="Arial" w:eastAsia="Times New Roman" w:hAnsi="Arial" w:cs="Arial"/>
-          <w:color w:val="000000"/>
-        </w:rPr>
-      </w:pPr>
+          <w:rFonts w:asciiTheme="majorHAnsi" w:eastAsia="Times New Roman" w:hAnsiTheme="majorHAnsi" w:cs="Arial"/>
+          <w:color w:val="000000"/>
+        </w:rPr>
+      </w:pPr>
+      <w:proofErr w:type="spellStart"/>
       <w:r>
         <w:rPr>
-          <w:rFonts w:ascii="Arial" w:eastAsia="Times New Roman" w:hAnsi="Arial" w:cs="Arial"/>
+          <w:rFonts w:asciiTheme="majorHAnsi" w:eastAsia="Times New Roman" w:hAnsiTheme="majorHAnsi" w:cs="Arial"/>
           <w:color w:val="000000"/>
         </w:rPr>
         <w:t>Nuwani</w:t>
       </w:r>
+      <w:proofErr w:type="spellEnd"/>
     </w:p>
     <w:p>
       <w:pPr>
@@ -121,13 +139,13 @@
         <w:spacing w:after="0" w:line="240" w:lineRule="auto"/>
         <w:textAlignment w:val="baseline"/>
         <w:rPr>
-          <w:rFonts w:ascii="Arial" w:eastAsia="Times New Roman" w:hAnsi="Arial" w:cs="Arial"/>
+          <w:rFonts w:asciiTheme="majorHAnsi" w:eastAsia="Times New Roman" w:hAnsiTheme="majorHAnsi" w:cs="Arial"/>
           <w:color w:val="000000"/>
         </w:rPr>
       </w:pPr>
       <w:r>
         <w:rPr>
-          <w:rFonts w:ascii="Arial" w:eastAsia="Times New Roman" w:hAnsi="Arial" w:cs="Arial"/>
+          <w:rFonts w:asciiTheme="majorHAnsi" w:eastAsia="Times New Roman" w:hAnsiTheme="majorHAnsi" w:cs="Arial"/>
           <w:color w:val="000000"/>
         </w:rPr>
         <w:t>Analyzed the data and write the execution summary</w:t>
@@ -142,17 +160,19 @@
         <w:spacing w:after="0" w:line="240" w:lineRule="auto"/>
         <w:textAlignment w:val="baseline"/>
         <w:rPr>
-          <w:rFonts w:ascii="Arial" w:eastAsia="Times New Roman" w:hAnsi="Arial" w:cs="Arial"/>
-          <w:color w:val="000000"/>
-        </w:rPr>
-      </w:pPr>
+          <w:rFonts w:asciiTheme="majorHAnsi" w:eastAsia="Times New Roman" w:hAnsiTheme="majorHAnsi" w:cs="Arial"/>
+          <w:color w:val="000000"/>
+        </w:rPr>
+      </w:pPr>
+      <w:proofErr w:type="spellStart"/>
       <w:r>
         <w:rPr>
-          <w:rFonts w:ascii="Arial" w:eastAsia="Times New Roman" w:hAnsi="Arial" w:cs="Arial"/>
+          <w:rFonts w:asciiTheme="majorHAnsi" w:eastAsia="Times New Roman" w:hAnsiTheme="majorHAnsi" w:cs="Arial"/>
           <w:color w:val="000000"/>
         </w:rPr>
         <w:t>Miyuru</w:t>
       </w:r>
+      <w:proofErr w:type="spellEnd"/>
     </w:p>
     <w:p>
       <w:pPr>
@@ -163,32 +183,16 @@
         <w:spacing w:after="0" w:line="240" w:lineRule="auto"/>
         <w:textAlignment w:val="baseline"/>
         <w:rPr>
-          <w:rFonts w:ascii="Arial" w:eastAsia="Times New Roman" w:hAnsi="Arial" w:cs="Arial"/>
+          <w:rFonts w:asciiTheme="majorHAnsi" w:eastAsia="Times New Roman" w:hAnsiTheme="majorHAnsi" w:cs="Arial"/>
           <w:color w:val="000000"/>
         </w:rPr>
       </w:pPr>
       <w:r>
         <w:rPr>
-          <w:rFonts w:ascii="Arial" w:eastAsia="Times New Roman" w:hAnsi="Arial" w:cs="Arial"/>
-          <w:color w:val="000000"/>
-        </w:rPr>
-        <w:t xml:space="preserve">Analyzed the data and </w:t>
-      </w:r>
-      <w:r>
-        <w:rPr>
-          <w:rFonts w:ascii="Arial" w:eastAsia="Times New Roman" w:hAnsi="Arial" w:cs="Arial"/>
-          <w:color w:val="000000"/>
-        </w:rPr>
-        <w:t>visualization</w:t>
-      </w:r>
-      <w:bookmarkStart w:id="0" w:name="_GoBack"/>
-      <w:bookmarkEnd w:id="0"/>
-      <w:r>
-        <w:rPr>
-          <w:rFonts w:ascii="Arial" w:eastAsia="Times New Roman" w:hAnsi="Arial" w:cs="Arial"/>
-          <w:color w:val="000000"/>
-        </w:rPr>
-        <w:t xml:space="preserve"> using python</w:t>
+          <w:rFonts w:asciiTheme="majorHAnsi" w:eastAsia="Times New Roman" w:hAnsiTheme="majorHAnsi" w:cs="Arial"/>
+          <w:color w:val="000000"/>
+        </w:rPr>
+        <w:t>Analyzed the data and visualization using python</w:t>
       </w:r>
     </w:p>
     <w:p>
@@ -200,17 +204,19 @@
         <w:spacing w:after="0" w:line="240" w:lineRule="auto"/>
         <w:textAlignment w:val="baseline"/>
         <w:rPr>
-          <w:rFonts w:ascii="Arial" w:eastAsia="Times New Roman" w:hAnsi="Arial" w:cs="Arial"/>
-          <w:color w:val="000000"/>
-        </w:rPr>
-      </w:pPr>
+          <w:rFonts w:asciiTheme="majorHAnsi" w:eastAsia="Times New Roman" w:hAnsiTheme="majorHAnsi" w:cs="Arial"/>
+          <w:color w:val="000000"/>
+        </w:rPr>
+      </w:pPr>
+      <w:proofErr w:type="spellStart"/>
       <w:r>
         <w:rPr>
-          <w:rFonts w:ascii="Arial" w:eastAsia="Times New Roman" w:hAnsi="Arial" w:cs="Arial"/>
+          <w:rFonts w:asciiTheme="majorHAnsi" w:eastAsia="Times New Roman" w:hAnsiTheme="majorHAnsi" w:cs="Arial"/>
           <w:color w:val="000000"/>
         </w:rPr>
         <w:t>Nilusija</w:t>
       </w:r>
+      <w:proofErr w:type="spellEnd"/>
     </w:p>
     <w:p>
       <w:pPr>
@@ -221,13 +227,13 @@
         <w:spacing w:after="0" w:line="240" w:lineRule="auto"/>
         <w:textAlignment w:val="baseline"/>
         <w:rPr>
-          <w:rFonts w:ascii="Arial" w:eastAsia="Times New Roman" w:hAnsi="Arial" w:cs="Arial"/>
+          <w:rFonts w:asciiTheme="majorHAnsi" w:eastAsia="Times New Roman" w:hAnsiTheme="majorHAnsi" w:cs="Arial"/>
           <w:color w:val="000000"/>
         </w:rPr>
       </w:pPr>
       <w:r>
         <w:rPr>
-          <w:rFonts w:ascii="Arial" w:eastAsia="Times New Roman" w:hAnsi="Arial" w:cs="Arial"/>
+          <w:rFonts w:asciiTheme="majorHAnsi" w:eastAsia="Times New Roman" w:hAnsiTheme="majorHAnsi" w:cs="Arial"/>
           <w:color w:val="000000"/>
         </w:rPr>
         <w:t xml:space="preserve">Analyzed the data </w:t>
@@ -242,40 +248,51 @@
           <w:szCs w:val="24"/>
         </w:rPr>
       </w:pPr>
+      <w:proofErr w:type="spellStart"/>
       <w:r>
         <w:rPr>
           <w:rFonts w:eastAsia="Times New Roman"/>
         </w:rPr>
-        <w:t>Git repository</w:t>
+        <w:t>Git</w:t>
+      </w:r>
+      <w:proofErr w:type="spellEnd"/>
+      <w:r>
+        <w:rPr>
+          <w:rFonts w:eastAsia="Times New Roman"/>
+        </w:rPr>
+        <w:t xml:space="preserve"> repository</w:t>
+      </w:r>
+      <w:r>
+        <w:rPr>
+          <w:rFonts w:eastAsia="Times New Roman"/>
+        </w:rPr>
+        <w:t xml:space="preserve"> URL</w:t>
       </w:r>
     </w:p>
     <w:p>
       <w:pPr>
         <w:spacing w:after="0" w:line="240" w:lineRule="auto"/>
         <w:rPr>
-          <w:rFonts w:ascii="Times New Roman" w:eastAsia="Times New Roman" w:hAnsi="Times New Roman" w:cs="Times New Roman"/>
-          <w:sz w:val="24"/>
-          <w:szCs w:val="24"/>
+          <w:rFonts w:asciiTheme="majorHAnsi" w:eastAsia="Times New Roman" w:hAnsiTheme="majorHAnsi" w:cs="Arial"/>
+          <w:color w:val="000000"/>
         </w:rPr>
       </w:pPr>
       <w:r>
         <w:rPr>
-          <w:rFonts w:ascii="Arial" w:eastAsia="Times New Roman" w:hAnsi="Arial" w:cs="Arial"/>
+          <w:rFonts w:asciiTheme="majorHAnsi" w:eastAsia="Times New Roman" w:hAnsiTheme="majorHAnsi" w:cs="Arial"/>
           <w:color w:val="000000"/>
         </w:rPr>
         <w:tab/>
-        <w:t>https://github.com/UpekkaA/datascience-assignment1.git</w:t>
       </w:r>
-    </w:p>
-    <w:p>
-      <w:pPr>
-        <w:spacing w:after="0" w:line="240" w:lineRule="auto"/>
-        <w:rPr>
-          <w:rFonts w:ascii="Times New Roman" w:eastAsia="Times New Roman" w:hAnsi="Times New Roman" w:cs="Times New Roman"/>
-          <w:sz w:val="24"/>
-          <w:szCs w:val="24"/>
-        </w:rPr>
-      </w:pPr>
+      <w:hyperlink r:id="rId5" w:history="1">
+        <w:r>
+          <w:rPr>
+            <w:rStyle w:val="Hyperlink"/>
+            <w:rFonts w:asciiTheme="majorHAnsi" w:eastAsia="Times New Roman" w:hAnsiTheme="majorHAnsi" w:cs="Arial"/>
+          </w:rPr>
+          <w:t>https://github.com/UpekkaA/datascience-assignment1.git</w:t>
+        </w:r>
+      </w:hyperlink>
     </w:p>
     <w:p>
       <w:pPr>
@@ -302,16 +319,23 @@
         <w:spacing w:after="0" w:line="240" w:lineRule="auto"/>
         <w:textAlignment w:val="baseline"/>
         <w:rPr>
-          <w:rFonts w:ascii="Arial" w:eastAsia="Times New Roman" w:hAnsi="Arial" w:cs="Arial"/>
+          <w:rFonts w:asciiTheme="majorHAnsi" w:eastAsia="Times New Roman" w:hAnsiTheme="majorHAnsi" w:cs="Arial"/>
           <w:color w:val="000000"/>
         </w:rPr>
       </w:pPr>
       <w:r>
         <w:rPr>
-          <w:rFonts w:ascii="Arial" w:eastAsia="Times New Roman" w:hAnsi="Arial" w:cs="Arial"/>
+          <w:rFonts w:asciiTheme="majorHAnsi" w:eastAsia="Times New Roman" w:hAnsiTheme="majorHAnsi" w:cs="Arial"/>
           <w:color w:val="000000"/>
         </w:rPr>
         <w:t>Earning is increased with the education level</w:t>
+      </w:r>
+      <w:r>
+        <w:rPr>
+          <w:rFonts w:asciiTheme="majorHAnsi" w:eastAsia="Times New Roman" w:hAnsiTheme="majorHAnsi" w:cs="Arial"/>
+          <w:color w:val="000000"/>
+        </w:rPr>
+        <w:t xml:space="preserve"> of people who are in the age group of 30 to 50.</w:t>
       </w:r>
     </w:p>
     <w:p>
@@ -349,13 +373,13 @@
         <w:spacing w:after="0" w:line="240" w:lineRule="auto"/>
         <w:textAlignment w:val="baseline"/>
         <w:rPr>
-          <w:rFonts w:ascii="Arial" w:eastAsia="Times New Roman" w:hAnsi="Arial" w:cs="Arial"/>
+          <w:rFonts w:asciiTheme="majorHAnsi" w:eastAsia="Times New Roman" w:hAnsiTheme="majorHAnsi" w:cs="Arial"/>
           <w:color w:val="000000"/>
         </w:rPr>
       </w:pPr>
       <w:r>
         <w:rPr>
-          <w:rFonts w:ascii="Arial" w:eastAsia="Times New Roman" w:hAnsi="Arial" w:cs="Arial"/>
+          <w:rFonts w:asciiTheme="majorHAnsi" w:eastAsia="Times New Roman" w:hAnsiTheme="majorHAnsi" w:cs="Arial"/>
           <w:color w:val="000000"/>
         </w:rPr>
         <w:t>The people who are less than 30 years and greater than 50 years are not earning</w:t>
@@ -370,13 +394,13 @@
         <w:spacing w:after="0" w:line="240" w:lineRule="auto"/>
         <w:textAlignment w:val="baseline"/>
         <w:rPr>
-          <w:rFonts w:ascii="Arial" w:eastAsia="Times New Roman" w:hAnsi="Arial" w:cs="Arial"/>
+          <w:rFonts w:asciiTheme="majorHAnsi" w:eastAsia="Times New Roman" w:hAnsiTheme="majorHAnsi" w:cs="Arial"/>
           <w:color w:val="000000"/>
         </w:rPr>
       </w:pPr>
       <w:r>
         <w:rPr>
-          <w:rFonts w:ascii="Arial" w:eastAsia="Times New Roman" w:hAnsi="Arial" w:cs="Arial"/>
+          <w:rFonts w:asciiTheme="majorHAnsi" w:eastAsia="Times New Roman" w:hAnsiTheme="majorHAnsi" w:cs="Arial"/>
           <w:color w:val="000000"/>
         </w:rPr>
         <w:t>Kids are not earning and they don’t have educations as well.</w:t>
@@ -388,18 +412,76 @@
         <w:ind w:left="720"/>
         <w:textAlignment w:val="baseline"/>
         <w:rPr>
-          <w:rFonts w:ascii="Arial" w:eastAsia="Times New Roman" w:hAnsi="Arial" w:cs="Arial"/>
-          <w:color w:val="000000"/>
-        </w:rPr>
-      </w:pPr>
+          <w:rFonts w:asciiTheme="majorHAnsi" w:eastAsia="Times New Roman" w:hAnsiTheme="majorHAnsi" w:cs="Arial"/>
+          <w:color w:val="000000"/>
+        </w:rPr>
+      </w:pPr>
+      <w:bookmarkStart w:id="0" w:name="_GoBack"/>
+      <w:bookmarkEnd w:id="0"/>
     </w:p>
     <w:p>
       <w:pPr>
         <w:pStyle w:val="Heading1"/>
       </w:pPr>
+      <w:proofErr w:type="spellStart"/>
       <w:r>
         <w:t>Refereneces</w:t>
       </w:r>
+      <w:proofErr w:type="spellEnd"/>
+    </w:p>
+    <w:p>
+      <w:pPr>
+        <w:pStyle w:val="ListParagraph"/>
+        <w:numPr>
+          <w:ilvl w:val="0"/>
+          <w:numId w:val="9"/>
+        </w:numPr>
+        <w:rPr>
+          <w:rFonts w:asciiTheme="majorHAnsi" w:hAnsiTheme="majorHAnsi"/>
+        </w:rPr>
+      </w:pPr>
+      <w:hyperlink r:id="rId6" w:history="1">
+        <w:r>
+          <w:rPr>
+            <w:rStyle w:val="Hyperlink"/>
+            <w:rFonts w:asciiTheme="majorHAnsi" w:hAnsiTheme="majorHAnsi"/>
+          </w:rPr>
+          <w:t>https://psidonline.isr.umich.edu/</w:t>
+        </w:r>
+      </w:hyperlink>
+    </w:p>
+    <w:p>
+      <w:pPr>
+        <w:pStyle w:val="ListParagraph"/>
+        <w:numPr>
+          <w:ilvl w:val="0"/>
+          <w:numId w:val="9"/>
+        </w:numPr>
+        <w:rPr>
+          <w:rFonts w:asciiTheme="majorHAnsi" w:hAnsiTheme="majorHAnsi"/>
+        </w:rPr>
+      </w:pPr>
+      <w:hyperlink r:id="rId7" w:history="1">
+        <w:r>
+          <w:rPr>
+            <w:rStyle w:val="Hyperlink"/>
+            <w:rFonts w:asciiTheme="majorHAnsi" w:eastAsia="Times New Roman" w:hAnsiTheme="majorHAnsi" w:cs="Arial"/>
+            <w:sz w:val="21"/>
+            <w:szCs w:val="21"/>
+          </w:rPr>
+          <w:t>https://onlinewritingtraining.com.au/2014/04/bullet-points-or-prose-in-executive-summaries/</w:t>
+        </w:r>
+      </w:hyperlink>
+    </w:p>
+    <w:p>
+      <w:pPr>
+        <w:pStyle w:val="ListParagraph"/>
+      </w:pPr>
+    </w:p>
+    <w:p>
+      <w:pPr>
+        <w:ind w:left="360"/>
+      </w:pPr>
     </w:p>
     <w:sectPr>
       <w:pgSz w:w="12240" w:h="15840"/>
@@ -412,8 +494,8 @@
 </file>
 
 <file path=word/numbering.xml><?xml version="1.0" encoding="utf-8"?>
-<w:numbering xmlns:wpc="http://schemas.microsoft.com/office/word/2010/wordprocessingCanvas" xmlns:mc="http://schemas.openxmlformats.org/markup-compatibility/2006" xmlns:o="urn:schemas-microsoft-com:office:office" xmlns:r="http://schemas.openxmlformats.org/officeDocument/2006/relationships" xmlns:m="http://schemas.openxmlformats.org/officeDocument/2006/math" xmlns:v="urn:schemas-microsoft-com:vml" xmlns:wp14="http://schemas.microsoft.com/office/word/2010/wordprocessingDrawing" xmlns:wp="http://schemas.openxmlformats.org/drawingml/2006/wordprocessingDrawing" xmlns:w10="urn:schemas-microsoft-com:office:word" xmlns:w="http://schemas.openxmlformats.org/wordprocessingml/2006/main" xmlns:w14="http://schemas.microsoft.com/office/word/2010/wordml" xmlns:wpg="http://schemas.microsoft.com/office/word/2010/wordprocessingGroup" xmlns:wpi="http://schemas.microsoft.com/office/word/2010/wordprocessingInk" xmlns:wne="http://schemas.microsoft.com/office/word/2006/wordml" xmlns:wps="http://schemas.microsoft.com/office/word/2010/wordprocessingShape" mc:Ignorable="w14 wp14">
-  <w:abstractNum w:abstractNumId="0">
+<w:numbering xmlns:wpc="http://schemas.microsoft.com/office/word/2010/wordprocessingCanvas" xmlns:mc="http://schemas.openxmlformats.org/markup-compatibility/2006" xmlns:o="urn:schemas-microsoft-com:office:office" xmlns:r="http://schemas.openxmlformats.org/officeDocument/2006/relationships" xmlns:m="http://schemas.openxmlformats.org/officeDocument/2006/math" xmlns:v="urn:schemas-microsoft-com:vml" xmlns:wp14="http://schemas.microsoft.com/office/word/2010/wordprocessingDrawing" xmlns:wp="http://schemas.openxmlformats.org/drawingml/2006/wordprocessingDrawing" xmlns:w10="urn:schemas-microsoft-com:office:word" xmlns:w="http://schemas.openxmlformats.org/wordprocessingml/2006/main" xmlns:w14="http://schemas.microsoft.com/office/word/2010/wordml" xmlns:w15="http://schemas.microsoft.com/office/word/2012/wordml" xmlns:wpg="http://schemas.microsoft.com/office/word/2010/wordprocessingGroup" xmlns:wpi="http://schemas.microsoft.com/office/word/2010/wordprocessingInk" xmlns:wne="http://schemas.microsoft.com/office/word/2006/wordml" xmlns:wps="http://schemas.microsoft.com/office/word/2010/wordprocessingShape" mc:Ignorable="w14 w15 wp14">
+  <w:abstractNum w:abstractNumId="0" w15:restartNumberingAfterBreak="0">
     <w:nsid w:val="047F2A34"/>
     <w:multiLevelType w:val="multilevel"/>
     <w:tmpl w:val="8D80F090"/>
@@ -562,7 +644,120 @@
       </w:rPr>
     </w:lvl>
   </w:abstractNum>
-  <w:abstractNum w:abstractNumId="1">
+  <w:abstractNum w:abstractNumId="1" w15:restartNumberingAfterBreak="0">
+    <w:nsid w:val="08891260"/>
+    <w:multiLevelType w:val="multilevel"/>
+    <w:tmpl w:val="43C8ABB4"/>
+    <w:lvl w:ilvl="0">
+      <w:start w:val="1"/>
+      <w:numFmt w:val="decimal"/>
+      <w:lvlText w:val="%1."/>
+      <w:lvlJc w:val="left"/>
+      <w:pPr>
+        <w:tabs>
+          <w:tab w:val="num" w:pos="720"/>
+        </w:tabs>
+        <w:ind w:left="720" w:hanging="360"/>
+      </w:pPr>
+    </w:lvl>
+    <w:lvl w:ilvl="1" w:tentative="1">
+      <w:start w:val="1"/>
+      <w:numFmt w:val="decimal"/>
+      <w:lvlText w:val="%2."/>
+      <w:lvlJc w:val="left"/>
+      <w:pPr>
+        <w:tabs>
+          <w:tab w:val="num" w:pos="1440"/>
+        </w:tabs>
+        <w:ind w:left="1440" w:hanging="360"/>
+      </w:pPr>
+    </w:lvl>
+    <w:lvl w:ilvl="2" w:tentative="1">
+      <w:start w:val="1"/>
+      <w:numFmt w:val="decimal"/>
+      <w:lvlText w:val="%3."/>
+      <w:lvlJc w:val="left"/>
+      <w:pPr>
+        <w:tabs>
+          <w:tab w:val="num" w:pos="2160"/>
+        </w:tabs>
+        <w:ind w:left="2160" w:hanging="360"/>
+      </w:pPr>
+    </w:lvl>
+    <w:lvl w:ilvl="3" w:tentative="1">
+      <w:start w:val="1"/>
+      <w:numFmt w:val="decimal"/>
+      <w:lvlText w:val="%4."/>
+      <w:lvlJc w:val="left"/>
+      <w:pPr>
+        <w:tabs>
+          <w:tab w:val="num" w:pos="2880"/>
+        </w:tabs>
+        <w:ind w:left="2880" w:hanging="360"/>
+      </w:pPr>
+    </w:lvl>
+    <w:lvl w:ilvl="4" w:tentative="1">
+      <w:start w:val="1"/>
+      <w:numFmt w:val="decimal"/>
+      <w:lvlText w:val="%5."/>
+      <w:lvlJc w:val="left"/>
+      <w:pPr>
+        <w:tabs>
+          <w:tab w:val="num" w:pos="3600"/>
+        </w:tabs>
+        <w:ind w:left="3600" w:hanging="360"/>
+      </w:pPr>
+    </w:lvl>
+    <w:lvl w:ilvl="5" w:tentative="1">
+      <w:start w:val="1"/>
+      <w:numFmt w:val="decimal"/>
+      <w:lvlText w:val="%6."/>
+      <w:lvlJc w:val="left"/>
+      <w:pPr>
+        <w:tabs>
+          <w:tab w:val="num" w:pos="4320"/>
+        </w:tabs>
+        <w:ind w:left="4320" w:hanging="360"/>
+      </w:pPr>
+    </w:lvl>
+    <w:lvl w:ilvl="6" w:tentative="1">
+      <w:start w:val="1"/>
+      <w:numFmt w:val="decimal"/>
+      <w:lvlText w:val="%7."/>
+      <w:lvlJc w:val="left"/>
+      <w:pPr>
+        <w:tabs>
+          <w:tab w:val="num" w:pos="5040"/>
+        </w:tabs>
+        <w:ind w:left="5040" w:hanging="360"/>
+      </w:pPr>
+    </w:lvl>
+    <w:lvl w:ilvl="7" w:tentative="1">
+      <w:start w:val="1"/>
+      <w:numFmt w:val="decimal"/>
+      <w:lvlText w:val="%8."/>
+      <w:lvlJc w:val="left"/>
+      <w:pPr>
+        <w:tabs>
+          <w:tab w:val="num" w:pos="5760"/>
+        </w:tabs>
+        <w:ind w:left="5760" w:hanging="360"/>
+      </w:pPr>
+    </w:lvl>
+    <w:lvl w:ilvl="8" w:tentative="1">
+      <w:start w:val="1"/>
+      <w:numFmt w:val="decimal"/>
+      <w:lvlText w:val="%9."/>
+      <w:lvlJc w:val="left"/>
+      <w:pPr>
+        <w:tabs>
+          <w:tab w:val="num" w:pos="6480"/>
+        </w:tabs>
+        <w:ind w:left="6480" w:hanging="360"/>
+      </w:pPr>
+    </w:lvl>
+  </w:abstractNum>
+  <w:abstractNum w:abstractNumId="2" w15:restartNumberingAfterBreak="0">
     <w:nsid w:val="1A450D84"/>
     <w:multiLevelType w:val="multilevel"/>
     <w:tmpl w:val="6AAA9B54"/>
@@ -711,7 +906,7 @@
       </w:rPr>
     </w:lvl>
   </w:abstractNum>
-  <w:abstractNum w:abstractNumId="2">
+  <w:abstractNum w:abstractNumId="3" w15:restartNumberingAfterBreak="0">
     <w:nsid w:val="32EC4AEB"/>
     <w:multiLevelType w:val="multilevel"/>
     <w:tmpl w:val="DF2C5382"/>
@@ -860,7 +1055,7 @@
       </w:rPr>
     </w:lvl>
   </w:abstractNum>
-  <w:abstractNum w:abstractNumId="3">
+  <w:abstractNum w:abstractNumId="4" w15:restartNumberingAfterBreak="0">
     <w:nsid w:val="34B11962"/>
     <w:multiLevelType w:val="multilevel"/>
     <w:tmpl w:val="0FCA0D0A"/>
@@ -1009,7 +1204,120 @@
       </w:rPr>
     </w:lvl>
   </w:abstractNum>
-  <w:abstractNum w:abstractNumId="4">
+  <w:abstractNum w:abstractNumId="5" w15:restartNumberingAfterBreak="0">
+    <w:nsid w:val="46026E86"/>
+    <w:multiLevelType w:val="hybridMultilevel"/>
+    <w:tmpl w:val="BDE6DB9C"/>
+    <w:lvl w:ilvl="0" w:tplc="04090001">
+      <w:start w:val="1"/>
+      <w:numFmt w:val="bullet"/>
+      <w:lvlText w:val=""/>
+      <w:lvlJc w:val="left"/>
+      <w:pPr>
+        <w:ind w:left="720" w:hanging="360"/>
+      </w:pPr>
+      <w:rPr>
+        <w:rFonts w:ascii="Symbol" w:hAnsi="Symbol" w:hint="default"/>
+      </w:rPr>
+    </w:lvl>
+    <w:lvl w:ilvl="1" w:tplc="04090003" w:tentative="1">
+      <w:start w:val="1"/>
+      <w:numFmt w:val="bullet"/>
+      <w:lvlText w:val="o"/>
+      <w:lvlJc w:val="left"/>
+      <w:pPr>
+        <w:ind w:left="1440" w:hanging="360"/>
+      </w:pPr>
+      <w:rPr>
+        <w:rFonts w:ascii="Courier New" w:hAnsi="Courier New" w:cs="Courier New" w:hint="default"/>
+      </w:rPr>
+    </w:lvl>
+    <w:lvl w:ilvl="2" w:tplc="04090005" w:tentative="1">
+      <w:start w:val="1"/>
+      <w:numFmt w:val="bullet"/>
+      <w:lvlText w:val=""/>
+      <w:lvlJc w:val="left"/>
+      <w:pPr>
+        <w:ind w:left="2160" w:hanging="360"/>
+      </w:pPr>
+      <w:rPr>
+        <w:rFonts w:ascii="Wingdings" w:hAnsi="Wingdings" w:hint="default"/>
+      </w:rPr>
+    </w:lvl>
+    <w:lvl w:ilvl="3" w:tplc="04090001" w:tentative="1">
+      <w:start w:val="1"/>
+      <w:numFmt w:val="bullet"/>
+      <w:lvlText w:val=""/>
+      <w:lvlJc w:val="left"/>
+      <w:pPr>
+        <w:ind w:left="2880" w:hanging="360"/>
+      </w:pPr>
+      <w:rPr>
+        <w:rFonts w:ascii="Symbol" w:hAnsi="Symbol" w:hint="default"/>
+      </w:rPr>
+    </w:lvl>
+    <w:lvl w:ilvl="4" w:tplc="04090003" w:tentative="1">
+      <w:start w:val="1"/>
+      <w:numFmt w:val="bullet"/>
+      <w:lvlText w:val="o"/>
+      <w:lvlJc w:val="left"/>
+      <w:pPr>
+        <w:ind w:left="3600" w:hanging="360"/>
+      </w:pPr>
+      <w:rPr>
+        <w:rFonts w:ascii="Courier New" w:hAnsi="Courier New" w:cs="Courier New" w:hint="default"/>
+      </w:rPr>
+    </w:lvl>
+    <w:lvl w:ilvl="5" w:tplc="04090005" w:tentative="1">
+      <w:start w:val="1"/>
+      <w:numFmt w:val="bullet"/>
+      <w:lvlText w:val=""/>
+      <w:lvlJc w:val="left"/>
+      <w:pPr>
+        <w:ind w:left="4320" w:hanging="360"/>
+      </w:pPr>
+      <w:rPr>
+        <w:rFonts w:ascii="Wingdings" w:hAnsi="Wingdings" w:hint="default"/>
+      </w:rPr>
+    </w:lvl>
+    <w:lvl w:ilvl="6" w:tplc="04090001" w:tentative="1">
+      <w:start w:val="1"/>
+      <w:numFmt w:val="bullet"/>
+      <w:lvlText w:val=""/>
+      <w:lvlJc w:val="left"/>
+      <w:pPr>
+        <w:ind w:left="5040" w:hanging="360"/>
+      </w:pPr>
+      <w:rPr>
+        <w:rFonts w:ascii="Symbol" w:hAnsi="Symbol" w:hint="default"/>
+      </w:rPr>
+    </w:lvl>
+    <w:lvl w:ilvl="7" w:tplc="04090003" w:tentative="1">
+      <w:start w:val="1"/>
+      <w:numFmt w:val="bullet"/>
+      <w:lvlText w:val="o"/>
+      <w:lvlJc w:val="left"/>
+      <w:pPr>
+        <w:ind w:left="5760" w:hanging="360"/>
+      </w:pPr>
+      <w:rPr>
+        <w:rFonts w:ascii="Courier New" w:hAnsi="Courier New" w:cs="Courier New" w:hint="default"/>
+      </w:rPr>
+    </w:lvl>
+    <w:lvl w:ilvl="8" w:tplc="04090005" w:tentative="1">
+      <w:start w:val="1"/>
+      <w:numFmt w:val="bullet"/>
+      <w:lvlText w:val=""/>
+      <w:lvlJc w:val="left"/>
+      <w:pPr>
+        <w:ind w:left="6480" w:hanging="360"/>
+      </w:pPr>
+      <w:rPr>
+        <w:rFonts w:ascii="Wingdings" w:hAnsi="Wingdings" w:hint="default"/>
+      </w:rPr>
+    </w:lvl>
+  </w:abstractNum>
+  <w:abstractNum w:abstractNumId="6" w15:restartNumberingAfterBreak="0">
     <w:nsid w:val="47CA4ACA"/>
     <w:multiLevelType w:val="multilevel"/>
     <w:tmpl w:val="B516B360"/>
@@ -1158,7 +1466,7 @@
       </w:rPr>
     </w:lvl>
   </w:abstractNum>
-  <w:abstractNum w:abstractNumId="5">
+  <w:abstractNum w:abstractNumId="7" w15:restartNumberingAfterBreak="0">
     <w:nsid w:val="76637BF1"/>
     <w:multiLevelType w:val="multilevel"/>
     <w:tmpl w:val="394A1958"/>
@@ -1307,7 +1615,7 @@
       </w:rPr>
     </w:lvl>
   </w:abstractNum>
-  <w:abstractNum w:abstractNumId="6">
+  <w:abstractNum w:abstractNumId="8" w15:restartNumberingAfterBreak="0">
     <w:nsid w:val="7CB449F0"/>
     <w:multiLevelType w:val="multilevel"/>
     <w:tmpl w:val="650CDABC"/>
@@ -1456,7 +1764,7 @@
       </w:rPr>
     </w:lvl>
   </w:abstractNum>
-  <w:abstractNum w:abstractNumId="7">
+  <w:abstractNum w:abstractNumId="9" w15:restartNumberingAfterBreak="0">
     <w:nsid w:val="7F7D2D57"/>
     <w:multiLevelType w:val="multilevel"/>
     <w:tmpl w:val="5D805A8A"/>
@@ -1606,34 +1914,40 @@
     </w:lvl>
   </w:abstractNum>
   <w:num w:numId="1">
-    <w:abstractNumId w:val="1"/>
+    <w:abstractNumId w:val="2"/>
   </w:num>
   <w:num w:numId="2">
-    <w:abstractNumId w:val="4"/>
+    <w:abstractNumId w:val="6"/>
   </w:num>
   <w:num w:numId="3">
     <w:abstractNumId w:val="0"/>
   </w:num>
   <w:num w:numId="4">
+    <w:abstractNumId w:val="4"/>
+  </w:num>
+  <w:num w:numId="5">
     <w:abstractNumId w:val="3"/>
   </w:num>
-  <w:num w:numId="5">
-    <w:abstractNumId w:val="2"/>
+  <w:num w:numId="6">
+    <w:abstractNumId w:val="9"/>
   </w:num>
-  <w:num w:numId="6">
+  <w:num w:numId="7">
+    <w:abstractNumId w:val="8"/>
+  </w:num>
+  <w:num w:numId="8">
     <w:abstractNumId w:val="7"/>
   </w:num>
-  <w:num w:numId="7">
-    <w:abstractNumId w:val="6"/>
+  <w:num w:numId="9">
+    <w:abstractNumId w:val="5"/>
   </w:num>
-  <w:num w:numId="8">
-    <w:abstractNumId w:val="5"/>
+  <w:num w:numId="10">
+    <w:abstractNumId w:val="1"/>
   </w:num>
 </w:numbering>
 </file>
 
 <file path=word/styles.xml><?xml version="1.0" encoding="utf-8"?>
-<w:styles xmlns:mc="http://schemas.openxmlformats.org/markup-compatibility/2006" xmlns:r="http://schemas.openxmlformats.org/officeDocument/2006/relationships" xmlns:w="http://schemas.openxmlformats.org/wordprocessingml/2006/main" xmlns:w14="http://schemas.microsoft.com/office/word/2010/wordml" mc:Ignorable="w14">
+<w:styles xmlns:mc="http://schemas.openxmlformats.org/markup-compatibility/2006" xmlns:r="http://schemas.openxmlformats.org/officeDocument/2006/relationships" xmlns:w="http://schemas.openxmlformats.org/wordprocessingml/2006/main" xmlns:w14="http://schemas.microsoft.com/office/word/2010/wordml" xmlns:w15="http://schemas.microsoft.com/office/word/2012/wordml" mc:Ignorable="w14 w15">
   <w:docDefaults>
     <w:rPrDefault>
       <w:rPr>
@@ -1649,144 +1963,378 @@
       </w:pPr>
     </w:pPrDefault>
   </w:docDefaults>
-  <w:latentStyles w:defLockedState="0" w:defUIPriority="99" w:defSemiHidden="1" w:defUnhideWhenUsed="1" w:defQFormat="0" w:count="267">
-    <w:lsdException w:name="Normal" w:semiHidden="0" w:uiPriority="0" w:unhideWhenUsed="0" w:qFormat="1"/>
-    <w:lsdException w:name="heading 1" w:semiHidden="0" w:uiPriority="9" w:unhideWhenUsed="0" w:qFormat="1"/>
-    <w:lsdException w:name="heading 2" w:uiPriority="9" w:qFormat="1"/>
-    <w:lsdException w:name="heading 3" w:uiPriority="9" w:qFormat="1"/>
-    <w:lsdException w:name="heading 4" w:uiPriority="9" w:qFormat="1"/>
-    <w:lsdException w:name="heading 5" w:uiPriority="9" w:qFormat="1"/>
-    <w:lsdException w:name="heading 6" w:uiPriority="9" w:qFormat="1"/>
-    <w:lsdException w:name="heading 7" w:uiPriority="9" w:qFormat="1"/>
-    <w:lsdException w:name="heading 8" w:uiPriority="9" w:qFormat="1"/>
-    <w:lsdException w:name="heading 9" w:uiPriority="9" w:qFormat="1"/>
-    <w:lsdException w:name="toc 1" w:uiPriority="39"/>
-    <w:lsdException w:name="toc 2" w:uiPriority="39"/>
-    <w:lsdException w:name="toc 3" w:uiPriority="39"/>
-    <w:lsdException w:name="toc 4" w:uiPriority="39"/>
-    <w:lsdException w:name="toc 5" w:uiPriority="39"/>
-    <w:lsdException w:name="toc 6" w:uiPriority="39"/>
-    <w:lsdException w:name="toc 7" w:uiPriority="39"/>
-    <w:lsdException w:name="toc 8" w:uiPriority="39"/>
-    <w:lsdException w:name="toc 9" w:uiPriority="39"/>
-    <w:lsdException w:name="caption" w:uiPriority="35" w:qFormat="1"/>
-    <w:lsdException w:name="Title" w:semiHidden="0" w:uiPriority="10" w:unhideWhenUsed="0" w:qFormat="1"/>
-    <w:lsdException w:name="Default Paragraph Font" w:uiPriority="1"/>
-    <w:lsdException w:name="Subtitle" w:semiHidden="0" w:uiPriority="11" w:unhideWhenUsed="0" w:qFormat="1"/>
-    <w:lsdException w:name="Strong" w:semiHidden="0" w:uiPriority="22" w:unhideWhenUsed="0" w:qFormat="1"/>
-    <w:lsdException w:name="Emphasis" w:semiHidden="0" w:uiPriority="20" w:unhideWhenUsed="0" w:qFormat="1"/>
-    <w:lsdException w:name="Table Grid" w:semiHidden="0" w:uiPriority="59" w:unhideWhenUsed="0"/>
-    <w:lsdException w:name="Placeholder Text" w:unhideWhenUsed="0"/>
-    <w:lsdException w:name="No Spacing" w:semiHidden="0" w:uiPriority="1" w:unhideWhenUsed="0" w:qFormat="1"/>
-    <w:lsdException w:name="Light Shading" w:semiHidden="0" w:uiPriority="60" w:unhideWhenUsed="0"/>
-    <w:lsdException w:name="Light List" w:semiHidden="0" w:uiPriority="61" w:unhideWhenUsed="0"/>
-    <w:lsdException w:name="Light Grid" w:semiHidden="0" w:uiPriority="62" w:unhideWhenUsed="0"/>
-    <w:lsdException w:name="Medium Shading 1" w:semiHidden="0" w:uiPriority="63" w:unhideWhenUsed="0"/>
-    <w:lsdException w:name="Medium Shading 2" w:semiHidden="0" w:uiPriority="64" w:unhideWhenUsed="0"/>
-    <w:lsdException w:name="Medium List 1" w:semiHidden="0" w:uiPriority="65" w:unhideWhenUsed="0"/>
-    <w:lsdException w:name="Medium List 2" w:semiHidden="0" w:uiPriority="66" w:unhideWhenUsed="0"/>
-    <w:lsdException w:name="Medium Grid 1" w:semiHidden="0" w:uiPriority="67" w:unhideWhenUsed="0"/>
-    <w:lsdException w:name="Medium Grid 2" w:semiHidden="0" w:uiPriority="68" w:unhideWhenUsed="0"/>
-    <w:lsdException w:name="Medium Grid 3" w:semiHidden="0" w:uiPriority="69" w:unhideWhenUsed="0"/>
-    <w:lsdException w:name="Dark List" w:semiHidden="0" w:uiPriority="70" w:unhideWhenUsed="0"/>
-    <w:lsdException w:name="Colorful Shading" w:semiHidden="0" w:uiPriority="71" w:unhideWhenUsed="0"/>
-    <w:lsdException w:name="Colorful List" w:semiHidden="0" w:uiPriority="72" w:unhideWhenUsed="0"/>
-    <w:lsdException w:name="Colorful Grid" w:semiHidden="0" w:uiPriority="73" w:unhideWhenUsed="0"/>
-    <w:lsdException w:name="Light Shading Accent 1" w:semiHidden="0" w:uiPriority="60" w:unhideWhenUsed="0"/>
-    <w:lsdException w:name="Light List Accent 1" w:semiHidden="0" w:uiPriority="61" w:unhideWhenUsed="0"/>
-    <w:lsdException w:name="Light Grid Accent 1" w:semiHidden="0" w:uiPriority="62" w:unhideWhenUsed="0"/>
-    <w:lsdException w:name="Medium Shading 1 Accent 1" w:semiHidden="0" w:uiPriority="63" w:unhideWhenUsed="0"/>
-    <w:lsdException w:name="Medium Shading 2 Accent 1" w:semiHidden="0" w:uiPriority="64" w:unhideWhenUsed="0"/>
-    <w:lsdException w:name="Medium List 1 Accent 1" w:semiHidden="0" w:uiPriority="65" w:unhideWhenUsed="0"/>
-    <w:lsdException w:name="Revision" w:unhideWhenUsed="0"/>
-    <w:lsdException w:name="List Paragraph" w:semiHidden="0" w:uiPriority="34" w:unhideWhenUsed="0" w:qFormat="1"/>
-    <w:lsdException w:name="Quote" w:semiHidden="0" w:uiPriority="29" w:unhideWhenUsed="0" w:qFormat="1"/>
-    <w:lsdException w:name="Intense Quote" w:semiHidden="0" w:uiPriority="30" w:unhideWhenUsed="0" w:qFormat="1"/>
-    <w:lsdException w:name="Medium List 2 Accent 1" w:semiHidden="0" w:uiPriority="66" w:unhideWhenUsed="0"/>
-    <w:lsdException w:name="Medium Grid 1 Accent 1" w:semiHidden="0" w:uiPriority="67" w:unhideWhenUsed="0"/>
-    <w:lsdException w:name="Medium Grid 2 Accent 1" w:semiHidden="0" w:uiPriority="68" w:unhideWhenUsed="0"/>
-    <w:lsdException w:name="Medium Grid 3 Accent 1" w:semiHidden="0" w:uiPriority="69" w:unhideWhenUsed="0"/>
-    <w:lsdException w:name="Dark List Accent 1" w:semiHidden="0" w:uiPriority="70" w:unhideWhenUsed="0"/>
-    <w:lsdException w:name="Colorful Shading Accent 1" w:semiHidden="0" w:uiPriority="71" w:unhideWhenUsed="0"/>
-    <w:lsdException w:name="Colorful List Accent 1" w:semiHidden="0" w:uiPriority="72" w:unhideWhenUsed="0"/>
-    <w:lsdException w:name="Colorful Grid Accent 1" w:semiHidden="0" w:uiPriority="73" w:unhideWhenUsed="0"/>
-    <w:lsdException w:name="Light Shading Accent 2" w:semiHidden="0" w:uiPriority="60" w:unhideWhenUsed="0"/>
-    <w:lsdException w:name="Light List Accent 2" w:semiHidden="0" w:uiPriority="61" w:unhideWhenUsed="0"/>
-    <w:lsdException w:name="Light Grid Accent 2" w:semiHidden="0" w:uiPriority="62" w:unhideWhenUsed="0"/>
-    <w:lsdException w:name="Medium Shading 1 Accent 2" w:semiHidden="0" w:uiPriority="63" w:unhideWhenUsed="0"/>
-    <w:lsdException w:name="Medium Shading 2 Accent 2" w:semiHidden="0" w:uiPriority="64" w:unhideWhenUsed="0"/>
-    <w:lsdException w:name="Medium List 1 Accent 2" w:semiHidden="0" w:uiPriority="65" w:unhideWhenUsed="0"/>
-    <w:lsdException w:name="Medium List 2 Accent 2" w:semiHidden="0" w:uiPriority="66" w:unhideWhenUsed="0"/>
-    <w:lsdException w:name="Medium Grid 1 Accent 2" w:semiHidden="0" w:uiPriority="67" w:unhideWhenUsed="0"/>
-    <w:lsdException w:name="Medium Grid 2 Accent 2" w:semiHidden="0" w:uiPriority="68" w:unhideWhenUsed="0"/>
-    <w:lsdException w:name="Medium Grid 3 Accent 2" w:semiHidden="0" w:uiPriority="69" w:unhideWhenUsed="0"/>
-    <w:lsdException w:name="Dark List Accent 2" w:semiHidden="0" w:uiPriority="70" w:unhideWhenUsed="0"/>
-    <w:lsdException w:name="Colorful Shading Accent 2" w:semiHidden="0" w:uiPriority="71" w:unhideWhenUsed="0"/>
-    <w:lsdException w:name="Colorful List Accent 2" w:semiHidden="0" w:uiPriority="72" w:unhideWhenUsed="0"/>
-    <w:lsdException w:name="Colorful Grid Accent 2" w:semiHidden="0" w:uiPriority="73" w:unhideWhenUsed="0"/>
-    <w:lsdException w:name="Light Shading Accent 3" w:semiHidden="0" w:uiPriority="60" w:unhideWhenUsed="0"/>
-    <w:lsdException w:name="Light List Accent 3" w:semiHidden="0" w:uiPriority="61" w:unhideWhenUsed="0"/>
-    <w:lsdException w:name="Light Grid Accent 3" w:semiHidden="0" w:uiPriority="62" w:unhideWhenUsed="0"/>
-    <w:lsdException w:name="Medium Shading 1 Accent 3" w:semiHidden="0" w:uiPriority="63" w:unhideWhenUsed="0"/>
-    <w:lsdException w:name="Medium Shading 2 Accent 3" w:semiHidden="0" w:uiPriority="64" w:unhideWhenUsed="0"/>
-    <w:lsdException w:name="Medium List 1 Accent 3" w:semiHidden="0" w:uiPriority="65" w:unhideWhenUsed="0"/>
-    <w:lsdException w:name="Medium List 2 Accent 3" w:semiHidden="0" w:uiPriority="66" w:unhideWhenUsed="0"/>
-    <w:lsdException w:name="Medium Grid 1 Accent 3" w:semiHidden="0" w:uiPriority="67" w:unhideWhenUsed="0"/>
-    <w:lsdException w:name="Medium Grid 2 Accent 3" w:semiHidden="0" w:uiPriority="68" w:unhideWhenUsed="0"/>
-    <w:lsdException w:name="Medium Grid 3 Accent 3" w:semiHidden="0" w:uiPriority="69" w:unhideWhenUsed="0"/>
-    <w:lsdException w:name="Dark List Accent 3" w:semiHidden="0" w:uiPriority="70" w:unhideWhenUsed="0"/>
-    <w:lsdException w:name="Colorful Shading Accent 3" w:semiHidden="0" w:uiPriority="71" w:unhideWhenUsed="0"/>
-    <w:lsdException w:name="Colorful List Accent 3" w:semiHidden="0" w:uiPriority="72" w:unhideWhenUsed="0"/>
-    <w:lsdException w:name="Colorful Grid Accent 3" w:semiHidden="0" w:uiPriority="73" w:unhideWhenUsed="0"/>
-    <w:lsdException w:name="Light Shading Accent 4" w:semiHidden="0" w:uiPriority="60" w:unhideWhenUsed="0"/>
-    <w:lsdException w:name="Light List Accent 4" w:semiHidden="0" w:uiPriority="61" w:unhideWhenUsed="0"/>
-    <w:lsdException w:name="Light Grid Accent 4" w:semiHidden="0" w:uiPriority="62" w:unhideWhenUsed="0"/>
-    <w:lsdException w:name="Medium Shading 1 Accent 4" w:semiHidden="0" w:uiPriority="63" w:unhideWhenUsed="0"/>
-    <w:lsdException w:name="Medium Shading 2 Accent 4" w:semiHidden="0" w:uiPriority="64" w:unhideWhenUsed="0"/>
-    <w:lsdException w:name="Medium List 1 Accent 4" w:semiHidden="0" w:uiPriority="65" w:unhideWhenUsed="0"/>
-    <w:lsdException w:name="Medium List 2 Accent 4" w:semiHidden="0" w:uiPriority="66" w:unhideWhenUsed="0"/>
-    <w:lsdException w:name="Medium Grid 1 Accent 4" w:semiHidden="0" w:uiPriority="67" w:unhideWhenUsed="0"/>
-    <w:lsdException w:name="Medium Grid 2 Accent 4" w:semiHidden="0" w:uiPriority="68" w:unhideWhenUsed="0"/>
-    <w:lsdException w:name="Medium Grid 3 Accent 4" w:semiHidden="0" w:uiPriority="69" w:unhideWhenUsed="0"/>
-    <w:lsdException w:name="Dark List Accent 4" w:semiHidden="0" w:uiPriority="70" w:unhideWhenUsed="0"/>
-    <w:lsdException w:name="Colorful Shading Accent 4" w:semiHidden="0" w:uiPriority="71" w:unhideWhenUsed="0"/>
-    <w:lsdException w:name="Colorful List Accent 4" w:semiHidden="0" w:uiPriority="72" w:unhideWhenUsed="0"/>
-    <w:lsdException w:name="Colorful Grid Accent 4" w:semiHidden="0" w:uiPriority="73" w:unhideWhenUsed="0"/>
-    <w:lsdException w:name="Light Shading Accent 5" w:semiHidden="0" w:uiPriority="60" w:unhideWhenUsed="0"/>
-    <w:lsdException w:name="Light List Accent 5" w:semiHidden="0" w:uiPriority="61" w:unhideWhenUsed="0"/>
-    <w:lsdException w:name="Light Grid Accent 5" w:semiHidden="0" w:uiPriority="62" w:unhideWhenUsed="0"/>
-    <w:lsdException w:name="Medium Shading 1 Accent 5" w:semiHidden="0" w:uiPriority="63" w:unhideWhenUsed="0"/>
-    <w:lsdException w:name="Medium Shading 2 Accent 5" w:semiHidden="0" w:uiPriority="64" w:unhideWhenUsed="0"/>
-    <w:lsdException w:name="Medium List 1 Accent 5" w:semiHidden="0" w:uiPriority="65" w:unhideWhenUsed="0"/>
-    <w:lsdException w:name="Medium List 2 Accent 5" w:semiHidden="0" w:uiPriority="66" w:unhideWhenUsed="0"/>
-    <w:lsdException w:name="Medium Grid 1 Accent 5" w:semiHidden="0" w:uiPriority="67" w:unhideWhenUsed="0"/>
-    <w:lsdException w:name="Medium Grid 2 Accent 5" w:semiHidden="0" w:uiPriority="68" w:unhideWhenUsed="0"/>
-    <w:lsdException w:name="Medium Grid 3 Accent 5" w:semiHidden="0" w:uiPriority="69" w:unhideWhenUsed="0"/>
-    <w:lsdException w:name="Dark List Accent 5" w:semiHidden="0" w:uiPriority="70" w:unhideWhenUsed="0"/>
-    <w:lsdException w:name="Colorful Shading Accent 5" w:semiHidden="0" w:uiPriority="71" w:unhideWhenUsed="0"/>
-    <w:lsdException w:name="Colorful List Accent 5" w:semiHidden="0" w:uiPriority="72" w:unhideWhenUsed="0"/>
-    <w:lsdException w:name="Colorful Grid Accent 5" w:semiHidden="0" w:uiPriority="73" w:unhideWhenUsed="0"/>
-    <w:lsdException w:name="Light Shading Accent 6" w:semiHidden="0" w:uiPriority="60" w:unhideWhenUsed="0"/>
-    <w:lsdException w:name="Light List Accent 6" w:semiHidden="0" w:uiPriority="61" w:unhideWhenUsed="0"/>
-    <w:lsdException w:name="Light Grid Accent 6" w:semiHidden="0" w:uiPriority="62" w:unhideWhenUsed="0"/>
-    <w:lsdException w:name="Medium Shading 1 Accent 6" w:semiHidden="0" w:uiPriority="63" w:unhideWhenUsed="0"/>
-    <w:lsdException w:name="Medium Shading 2 Accent 6" w:semiHidden="0" w:uiPriority="64" w:unhideWhenUsed="0"/>
-    <w:lsdException w:name="Medium List 1 Accent 6" w:semiHidden="0" w:uiPriority="65" w:unhideWhenUsed="0"/>
-    <w:lsdException w:name="Medium List 2 Accent 6" w:semiHidden="0" w:uiPriority="66" w:unhideWhenUsed="0"/>
-    <w:lsdException w:name="Medium Grid 1 Accent 6" w:semiHidden="0" w:uiPriority="67" w:unhideWhenUsed="0"/>
-    <w:lsdException w:name="Medium Grid 2 Accent 6" w:semiHidden="0" w:uiPriority="68" w:unhideWhenUsed="0"/>
-    <w:lsdException w:name="Medium Grid 3 Accent 6" w:semiHidden="0" w:uiPriority="69" w:unhideWhenUsed="0"/>
-    <w:lsdException w:name="Dark List Accent 6" w:semiHidden="0" w:uiPriority="70" w:unhideWhenUsed="0"/>
-    <w:lsdException w:name="Colorful Shading Accent 6" w:semiHidden="0" w:uiPriority="71" w:unhideWhenUsed="0"/>
-    <w:lsdException w:name="Colorful List Accent 6" w:semiHidden="0" w:uiPriority="72" w:unhideWhenUsed="0"/>
-    <w:lsdException w:name="Colorful Grid Accent 6" w:semiHidden="0" w:uiPriority="73" w:unhideWhenUsed="0"/>
-    <w:lsdException w:name="Subtle Emphasis" w:semiHidden="0" w:uiPriority="19" w:unhideWhenUsed="0" w:qFormat="1"/>
-    <w:lsdException w:name="Intense Emphasis" w:semiHidden="0" w:uiPriority="21" w:unhideWhenUsed="0" w:qFormat="1"/>
-    <w:lsdException w:name="Subtle Reference" w:semiHidden="0" w:uiPriority="31" w:unhideWhenUsed="0" w:qFormat="1"/>
-    <w:lsdException w:name="Intense Reference" w:semiHidden="0" w:uiPriority="32" w:unhideWhenUsed="0" w:qFormat="1"/>
-    <w:lsdException w:name="Book Title" w:semiHidden="0" w:uiPriority="33" w:unhideWhenUsed="0" w:qFormat="1"/>
-    <w:lsdException w:name="Bibliography" w:uiPriority="37"/>
-    <w:lsdException w:name="TOC Heading" w:uiPriority="39" w:qFormat="1"/>
+  <w:latentStyles w:defLockedState="0" w:defUIPriority="99" w:defSemiHidden="0" w:defUnhideWhenUsed="0" w:defQFormat="0" w:count="371">
+    <w:lsdException w:name="Normal" w:uiPriority="0" w:qFormat="1"/>
+    <w:lsdException w:name="heading 1" w:uiPriority="9" w:qFormat="1"/>
+    <w:lsdException w:name="heading 2" w:semiHidden="1" w:uiPriority="9" w:unhideWhenUsed="1" w:qFormat="1"/>
+    <w:lsdException w:name="heading 3" w:semiHidden="1" w:uiPriority="9" w:unhideWhenUsed="1" w:qFormat="1"/>
+    <w:lsdException w:name="heading 4" w:semiHidden="1" w:uiPriority="9" w:unhideWhenUsed="1" w:qFormat="1"/>
+    <w:lsdException w:name="heading 5" w:semiHidden="1" w:uiPriority="9" w:unhideWhenUsed="1" w:qFormat="1"/>
+    <w:lsdException w:name="heading 6" w:semiHidden="1" w:uiPriority="9" w:unhideWhenUsed="1" w:qFormat="1"/>
+    <w:lsdException w:name="heading 7" w:semiHidden="1" w:uiPriority="9" w:unhideWhenUsed="1" w:qFormat="1"/>
+    <w:lsdException w:name="heading 8" w:semiHidden="1" w:uiPriority="9" w:unhideWhenUsed="1" w:qFormat="1"/>
+    <w:lsdException w:name="heading 9" w:semiHidden="1" w:uiPriority="9" w:unhideWhenUsed="1" w:qFormat="1"/>
+    <w:lsdException w:name="index 1" w:semiHidden="1" w:unhideWhenUsed="1"/>
+    <w:lsdException w:name="index 2" w:semiHidden="1" w:unhideWhenUsed="1"/>
+    <w:lsdException w:name="index 3" w:semiHidden="1" w:unhideWhenUsed="1"/>
+    <w:lsdException w:name="index 4" w:semiHidden="1" w:unhideWhenUsed="1"/>
+    <w:lsdException w:name="index 5" w:semiHidden="1" w:unhideWhenUsed="1"/>
+    <w:lsdException w:name="index 6" w:semiHidden="1" w:unhideWhenUsed="1"/>
+    <w:lsdException w:name="index 7" w:semiHidden="1" w:unhideWhenUsed="1"/>
+    <w:lsdException w:name="index 8" w:semiHidden="1" w:unhideWhenUsed="1"/>
+    <w:lsdException w:name="index 9" w:semiHidden="1" w:unhideWhenUsed="1"/>
+    <w:lsdException w:name="toc 1" w:semiHidden="1" w:uiPriority="39" w:unhideWhenUsed="1"/>
+    <w:lsdException w:name="toc 2" w:semiHidden="1" w:uiPriority="39" w:unhideWhenUsed="1"/>
+    <w:lsdException w:name="toc 3" w:semiHidden="1" w:uiPriority="39" w:unhideWhenUsed="1"/>
+    <w:lsdException w:name="toc 4" w:semiHidden="1" w:uiPriority="39" w:unhideWhenUsed="1"/>
+    <w:lsdException w:name="toc 5" w:semiHidden="1" w:uiPriority="39" w:unhideWhenUsed="1"/>
+    <w:lsdException w:name="toc 6" w:semiHidden="1" w:uiPriority="39" w:unhideWhenUsed="1"/>
+    <w:lsdException w:name="toc 7" w:semiHidden="1" w:uiPriority="39" w:unhideWhenUsed="1"/>
+    <w:lsdException w:name="toc 8" w:semiHidden="1" w:uiPriority="39" w:unhideWhenUsed="1"/>
+    <w:lsdException w:name="toc 9" w:semiHidden="1" w:uiPriority="39" w:unhideWhenUsed="1"/>
+    <w:lsdException w:name="Normal Indent" w:semiHidden="1" w:unhideWhenUsed="1"/>
+    <w:lsdException w:name="footnote text" w:semiHidden="1" w:unhideWhenUsed="1"/>
+    <w:lsdException w:name="annotation text" w:semiHidden="1" w:unhideWhenUsed="1"/>
+    <w:lsdException w:name="header" w:semiHidden="1" w:unhideWhenUsed="1"/>
+    <w:lsdException w:name="footer" w:semiHidden="1" w:unhideWhenUsed="1"/>
+    <w:lsdException w:name="index heading" w:semiHidden="1" w:unhideWhenUsed="1"/>
+    <w:lsdException w:name="caption" w:semiHidden="1" w:uiPriority="35" w:unhideWhenUsed="1" w:qFormat="1"/>
+    <w:lsdException w:name="table of figures" w:semiHidden="1" w:unhideWhenUsed="1"/>
+    <w:lsdException w:name="envelope address" w:semiHidden="1" w:unhideWhenUsed="1"/>
+    <w:lsdException w:name="envelope return" w:semiHidden="1" w:unhideWhenUsed="1"/>
+    <w:lsdException w:name="footnote reference" w:semiHidden="1" w:unhideWhenUsed="1"/>
+    <w:lsdException w:name="annotation reference" w:semiHidden="1" w:unhideWhenUsed="1"/>
+    <w:lsdException w:name="line number" w:semiHidden="1" w:unhideWhenUsed="1"/>
+    <w:lsdException w:name="page number" w:semiHidden="1" w:unhideWhenUsed="1"/>
+    <w:lsdException w:name="endnote reference" w:semiHidden="1" w:unhideWhenUsed="1"/>
+    <w:lsdException w:name="endnote text" w:semiHidden="1" w:unhideWhenUsed="1"/>
+    <w:lsdException w:name="table of authorities" w:semiHidden="1" w:unhideWhenUsed="1"/>
+    <w:lsdException w:name="macro" w:semiHidden="1" w:unhideWhenUsed="1"/>
+    <w:lsdException w:name="toa heading" w:semiHidden="1" w:unhideWhenUsed="1"/>
+    <w:lsdException w:name="List" w:semiHidden="1" w:unhideWhenUsed="1"/>
+    <w:lsdException w:name="List Bullet" w:semiHidden="1" w:unhideWhenUsed="1"/>
+    <w:lsdException w:name="List Number" w:semiHidden="1" w:unhideWhenUsed="1"/>
+    <w:lsdException w:name="List 2" w:semiHidden="1" w:unhideWhenUsed="1"/>
+    <w:lsdException w:name="List 3" w:semiHidden="1" w:unhideWhenUsed="1"/>
+    <w:lsdException w:name="List 4" w:semiHidden="1" w:unhideWhenUsed="1"/>
+    <w:lsdException w:name="List 5" w:semiHidden="1" w:unhideWhenUsed="1"/>
+    <w:lsdException w:name="List Bullet 2" w:semiHidden="1" w:unhideWhenUsed="1"/>
+    <w:lsdException w:name="List Bullet 3" w:semiHidden="1" w:unhideWhenUsed="1"/>
+    <w:lsdException w:name="List Bullet 4" w:semiHidden="1" w:unhideWhenUsed="1"/>
+    <w:lsdException w:name="List Bullet 5" w:semiHidden="1" w:unhideWhenUsed="1"/>
+    <w:lsdException w:name="List Number 2" w:semiHidden="1" w:unhideWhenUsed="1"/>
+    <w:lsdException w:name="List Number 3" w:semiHidden="1" w:unhideWhenUsed="1"/>
+    <w:lsdException w:name="List Number 4" w:semiHidden="1" w:unhideWhenUsed="1"/>
+    <w:lsdException w:name="List Number 5" w:semiHidden="1" w:unhideWhenUsed="1"/>
+    <w:lsdException w:name="Title" w:uiPriority="10" w:qFormat="1"/>
+    <w:lsdException w:name="Closing" w:semiHidden="1" w:unhideWhenUsed="1"/>
+    <w:lsdException w:name="Signature" w:semiHidden="1" w:unhideWhenUsed="1"/>
+    <w:lsdException w:name="Default Paragraph Font" w:semiHidden="1" w:uiPriority="1" w:unhideWhenUsed="1"/>
+    <w:lsdException w:name="Body Text" w:semiHidden="1" w:unhideWhenUsed="1"/>
+    <w:lsdException w:name="Body Text Indent" w:semiHidden="1" w:unhideWhenUsed="1"/>
+    <w:lsdException w:name="List Continue" w:semiHidden="1" w:unhideWhenUsed="1"/>
+    <w:lsdException w:name="List Continue 2" w:semiHidden="1" w:unhideWhenUsed="1"/>
+    <w:lsdException w:name="List Continue 3" w:semiHidden="1" w:unhideWhenUsed="1"/>
+    <w:lsdException w:name="List Continue 4" w:semiHidden="1" w:unhideWhenUsed="1"/>
+    <w:lsdException w:name="List Continue 5" w:semiHidden="1" w:unhideWhenUsed="1"/>
+    <w:lsdException w:name="Message Header" w:semiHidden="1" w:unhideWhenUsed="1"/>
+    <w:lsdException w:name="Subtitle" w:uiPriority="11" w:qFormat="1"/>
+    <w:lsdException w:name="Salutation" w:semiHidden="1" w:unhideWhenUsed="1"/>
+    <w:lsdException w:name="Date" w:semiHidden="1" w:unhideWhenUsed="1"/>
+    <w:lsdException w:name="Body Text First Indent" w:semiHidden="1" w:unhideWhenUsed="1"/>
+    <w:lsdException w:name="Body Text First Indent 2" w:semiHidden="1" w:unhideWhenUsed="1"/>
+    <w:lsdException w:name="Note Heading" w:semiHidden="1" w:unhideWhenUsed="1"/>
+    <w:lsdException w:name="Body Text 2" w:semiHidden="1" w:unhideWhenUsed="1"/>
+    <w:lsdException w:name="Body Text 3" w:semiHidden="1" w:unhideWhenUsed="1"/>
+    <w:lsdException w:name="Body Text Indent 2" w:semiHidden="1" w:unhideWhenUsed="1"/>
+    <w:lsdException w:name="Body Text Indent 3" w:semiHidden="1" w:unhideWhenUsed="1"/>
+    <w:lsdException w:name="Block Text" w:semiHidden="1" w:unhideWhenUsed="1"/>
+    <w:lsdException w:name="Hyperlink" w:semiHidden="1" w:unhideWhenUsed="1"/>
+    <w:lsdException w:name="FollowedHyperlink" w:semiHidden="1" w:unhideWhenUsed="1"/>
+    <w:lsdException w:name="Strong" w:uiPriority="22" w:qFormat="1"/>
+    <w:lsdException w:name="Emphasis" w:uiPriority="20" w:qFormat="1"/>
+    <w:lsdException w:name="Document Map" w:semiHidden="1" w:unhideWhenUsed="1"/>
+    <w:lsdException w:name="Plain Text" w:semiHidden="1" w:unhideWhenUsed="1"/>
+    <w:lsdException w:name="E-mail Signature" w:semiHidden="1" w:unhideWhenUsed="1"/>
+    <w:lsdException w:name="HTML Top of Form" w:semiHidden="1" w:unhideWhenUsed="1"/>
+    <w:lsdException w:name="HTML Bottom of Form" w:semiHidden="1" w:unhideWhenUsed="1"/>
+    <w:lsdException w:name="Normal (Web)" w:semiHidden="1" w:unhideWhenUsed="1"/>
+    <w:lsdException w:name="HTML Acronym" w:semiHidden="1" w:unhideWhenUsed="1"/>
+    <w:lsdException w:name="HTML Address" w:semiHidden="1" w:unhideWhenUsed="1"/>
+    <w:lsdException w:name="HTML Cite" w:semiHidden="1" w:unhideWhenUsed="1"/>
+    <w:lsdException w:name="HTML Code" w:semiHidden="1" w:unhideWhenUsed="1"/>
+    <w:lsdException w:name="HTML Definition" w:semiHidden="1" w:unhideWhenUsed="1"/>
+    <w:lsdException w:name="HTML Keyboard" w:semiHidden="1" w:unhideWhenUsed="1"/>
+    <w:lsdException w:name="HTML Preformatted" w:semiHidden="1" w:unhideWhenUsed="1"/>
+    <w:lsdException w:name="HTML Sample" w:semiHidden="1" w:unhideWhenUsed="1"/>
+    <w:lsdException w:name="HTML Typewriter" w:semiHidden="1" w:unhideWhenUsed="1"/>
+    <w:lsdException w:name="HTML Variable" w:semiHidden="1" w:unhideWhenUsed="1"/>
+    <w:lsdException w:name="Normal Table" w:semiHidden="1" w:unhideWhenUsed="1"/>
+    <w:lsdException w:name="annotation subject" w:semiHidden="1" w:unhideWhenUsed="1"/>
+    <w:lsdException w:name="No List" w:semiHidden="1" w:unhideWhenUsed="1"/>
+    <w:lsdException w:name="Outline List 1" w:semiHidden="1" w:unhideWhenUsed="1"/>
+    <w:lsdException w:name="Outline List 2" w:semiHidden="1" w:unhideWhenUsed="1"/>
+    <w:lsdException w:name="Outline List 3" w:semiHidden="1" w:unhideWhenUsed="1"/>
+    <w:lsdException w:name="Table Simple 1" w:semiHidden="1" w:unhideWhenUsed="1"/>
+    <w:lsdException w:name="Table Simple 2" w:semiHidden="1" w:unhideWhenUsed="1"/>
+    <w:lsdException w:name="Table Simple 3" w:semiHidden="1" w:unhideWhenUsed="1"/>
+    <w:lsdException w:name="Table Classic 1" w:semiHidden="1" w:unhideWhenUsed="1"/>
+    <w:lsdException w:name="Table Classic 2" w:semiHidden="1" w:unhideWhenUsed="1"/>
+    <w:lsdException w:name="Table Classic 3" w:semiHidden="1" w:unhideWhenUsed="1"/>
+    <w:lsdException w:name="Table Classic 4" w:semiHidden="1" w:unhideWhenUsed="1"/>
+    <w:lsdException w:name="Table Colorful 1" w:semiHidden="1" w:unhideWhenUsed="1"/>
+    <w:lsdException w:name="Table Colorful 2" w:semiHidden="1" w:unhideWhenUsed="1"/>
+    <w:lsdException w:name="Table Colorful 3" w:semiHidden="1" w:unhideWhenUsed="1"/>
+    <w:lsdException w:name="Table Columns 1" w:semiHidden="1" w:unhideWhenUsed="1"/>
+    <w:lsdException w:name="Table Columns 2" w:semiHidden="1" w:unhideWhenUsed="1"/>
+    <w:lsdException w:name="Table Columns 3" w:semiHidden="1" w:unhideWhenUsed="1"/>
+    <w:lsdException w:name="Table Columns 4" w:semiHidden="1" w:unhideWhenUsed="1"/>
+    <w:lsdException w:name="Table Columns 5" w:semiHidden="1" w:unhideWhenUsed="1"/>
+    <w:lsdException w:name="Table Grid 1" w:semiHidden="1" w:unhideWhenUsed="1"/>
+    <w:lsdException w:name="Table Grid 2" w:semiHidden="1" w:unhideWhenUsed="1"/>
+    <w:lsdException w:name="Table Grid 3" w:semiHidden="1" w:unhideWhenUsed="1"/>
+    <w:lsdException w:name="Table Grid 4" w:semiHidden="1" w:unhideWhenUsed="1"/>
+    <w:lsdException w:name="Table Grid 5" w:semiHidden="1" w:unhideWhenUsed="1"/>
+    <w:lsdException w:name="Table Grid 6" w:semiHidden="1" w:unhideWhenUsed="1"/>
+    <w:lsdException w:name="Table Grid 7" w:semiHidden="1" w:unhideWhenUsed="1"/>
+    <w:lsdException w:name="Table Grid 8" w:semiHidden="1" w:unhideWhenUsed="1"/>
+    <w:lsdException w:name="Table List 1" w:semiHidden="1" w:unhideWhenUsed="1"/>
+    <w:lsdException w:name="Table List 2" w:semiHidden="1" w:unhideWhenUsed="1"/>
+    <w:lsdException w:name="Table List 3" w:semiHidden="1" w:unhideWhenUsed="1"/>
+    <w:lsdException w:name="Table List 4" w:semiHidden="1" w:unhideWhenUsed="1"/>
+    <w:lsdException w:name="Table List 5" w:semiHidden="1" w:unhideWhenUsed="1"/>
+    <w:lsdException w:name="Table List 6" w:semiHidden="1" w:unhideWhenUsed="1"/>
+    <w:lsdException w:name="Table List 7" w:semiHidden="1" w:unhideWhenUsed="1"/>
+    <w:lsdException w:name="Table List 8" w:semiHidden="1" w:unhideWhenUsed="1"/>
+    <w:lsdException w:name="Table 3D effects 1" w:semiHidden="1" w:unhideWhenUsed="1"/>
+    <w:lsdException w:name="Table 3D effects 2" w:semiHidden="1" w:unhideWhenUsed="1"/>
+    <w:lsdException w:name="Table 3D effects 3" w:semiHidden="1" w:unhideWhenUsed="1"/>
+    <w:lsdException w:name="Table Contemporary" w:semiHidden="1" w:unhideWhenUsed="1"/>
+    <w:lsdException w:name="Table Elegant" w:semiHidden="1" w:unhideWhenUsed="1"/>
+    <w:lsdException w:name="Table Professional" w:semiHidden="1" w:unhideWhenUsed="1"/>
+    <w:lsdException w:name="Table Subtle 1" w:semiHidden="1" w:unhideWhenUsed="1"/>
+    <w:lsdException w:name="Table Subtle 2" w:semiHidden="1" w:unhideWhenUsed="1"/>
+    <w:lsdException w:name="Table Web 1" w:semiHidden="1" w:unhideWhenUsed="1"/>
+    <w:lsdException w:name="Table Web 2" w:semiHidden="1" w:unhideWhenUsed="1"/>
+    <w:lsdException w:name="Table Web 3" w:semiHidden="1" w:unhideWhenUsed="1"/>
+    <w:lsdException w:name="Balloon Text" w:semiHidden="1" w:unhideWhenUsed="1"/>
+    <w:lsdException w:name="Table Grid" w:uiPriority="59"/>
+    <w:lsdException w:name="Table Theme" w:semiHidden="1" w:unhideWhenUsed="1"/>
+    <w:lsdException w:name="Placeholder Text" w:semiHidden="1"/>
+    <w:lsdException w:name="No Spacing" w:uiPriority="1" w:qFormat="1"/>
+    <w:lsdException w:name="Light Shading" w:uiPriority="60"/>
+    <w:lsdException w:name="Light List" w:uiPriority="61"/>
+    <w:lsdException w:name="Light Grid" w:uiPriority="62"/>
+    <w:lsdException w:name="Medium Shading 1" w:uiPriority="63"/>
+    <w:lsdException w:name="Medium Shading 2" w:uiPriority="64"/>
+    <w:lsdException w:name="Medium List 1" w:uiPriority="65"/>
+    <w:lsdException w:name="Medium List 2" w:uiPriority="66"/>
+    <w:lsdException w:name="Medium Grid 1" w:uiPriority="67"/>
+    <w:lsdException w:name="Medium Grid 2" w:uiPriority="68"/>
+    <w:lsdException w:name="Medium Grid 3" w:uiPriority="69"/>
+    <w:lsdException w:name="Dark List" w:uiPriority="70"/>
+    <w:lsdException w:name="Colorful Shading" w:uiPriority="71"/>
+    <w:lsdException w:name="Colorful List" w:uiPriority="72"/>
+    <w:lsdException w:name="Colorful Grid" w:uiPriority="73"/>
+    <w:lsdException w:name="Light Shading Accent 1" w:uiPriority="60"/>
+    <w:lsdException w:name="Light List Accent 1" w:uiPriority="61"/>
+    <w:lsdException w:name="Light Grid Accent 1" w:uiPriority="62"/>
+    <w:lsdException w:name="Medium Shading 1 Accent 1" w:uiPriority="63"/>
+    <w:lsdException w:name="Medium Shading 2 Accent 1" w:uiPriority="64"/>
+    <w:lsdException w:name="Medium List 1 Accent 1" w:uiPriority="65"/>
+    <w:lsdException w:name="Revision" w:semiHidden="1"/>
+    <w:lsdException w:name="List Paragraph" w:uiPriority="34" w:qFormat="1"/>
+    <w:lsdException w:name="Quote" w:uiPriority="29" w:qFormat="1"/>
+    <w:lsdException w:name="Intense Quote" w:uiPriority="30" w:qFormat="1"/>
+    <w:lsdException w:name="Medium List 2 Accent 1" w:uiPriority="66"/>
+    <w:lsdException w:name="Medium Grid 1 Accent 1" w:uiPriority="67"/>
+    <w:lsdException w:name="Medium Grid 2 Accent 1" w:uiPriority="68"/>
+    <w:lsdException w:name="Medium Grid 3 Accent 1" w:uiPriority="69"/>
+    <w:lsdException w:name="Dark List Accent 1" w:uiPriority="70"/>
+    <w:lsdException w:name="Colorful Shading Accent 1" w:uiPriority="71"/>
+    <w:lsdException w:name="Colorful List Accent 1" w:uiPriority="72"/>
+    <w:lsdException w:name="Colorful Grid Accent 1" w:uiPriority="73"/>
+    <w:lsdException w:name="Light Shading Accent 2" w:uiPriority="60"/>
+    <w:lsdException w:name="Light List Accent 2" w:uiPriority="61"/>
+    <w:lsdException w:name="Light Grid Accent 2" w:uiPriority="62"/>
+    <w:lsdException w:name="Medium Shading 1 Accent 2" w:uiPriority="63"/>
+    <w:lsdException w:name="Medium Shading 2 Accent 2" w:uiPriority="64"/>
+    <w:lsdException w:name="Medium List 1 Accent 2" w:uiPriority="65"/>
+    <w:lsdException w:name="Medium List 2 Accent 2" w:uiPriority="66"/>
+    <w:lsdException w:name="Medium Grid 1 Accent 2" w:uiPriority="67"/>
+    <w:lsdException w:name="Medium Grid 2 Accent 2" w:uiPriority="68"/>
+    <w:lsdException w:name="Medium Grid 3 Accent 2" w:uiPriority="69"/>
+    <w:lsdException w:name="Dark List Accent 2" w:uiPriority="70"/>
+    <w:lsdException w:name="Colorful Shading Accent 2" w:uiPriority="71"/>
+    <w:lsdException w:name="Colorful List Accent 2" w:uiPriority="72"/>
+    <w:lsdException w:name="Colorful Grid Accent 2" w:uiPriority="73"/>
+    <w:lsdException w:name="Light Shading Accent 3" w:uiPriority="60"/>
+    <w:lsdException w:name="Light List Accent 3" w:uiPriority="61"/>
+    <w:lsdException w:name="Light Grid Accent 3" w:uiPriority="62"/>
+    <w:lsdException w:name="Medium Shading 1 Accent 3" w:uiPriority="63"/>
+    <w:lsdException w:name="Medium Shading 2 Accent 3" w:uiPriority="64"/>
+    <w:lsdException w:name="Medium List 1 Accent 3" w:uiPriority="65"/>
+    <w:lsdException w:name="Medium List 2 Accent 3" w:uiPriority="66"/>
+    <w:lsdException w:name="Medium Grid 1 Accent 3" w:uiPriority="67"/>
+    <w:lsdException w:name="Medium Grid 2 Accent 3" w:uiPriority="68"/>
+    <w:lsdException w:name="Medium Grid 3 Accent 3" w:uiPriority="69"/>
+    <w:lsdException w:name="Dark List Accent 3" w:uiPriority="70"/>
+    <w:lsdException w:name="Colorful Shading Accent 3" w:uiPriority="71"/>
+    <w:lsdException w:name="Colorful List Accent 3" w:uiPriority="72"/>
+    <w:lsdException w:name="Colorful Grid Accent 3" w:uiPriority="73"/>
+    <w:lsdException w:name="Light Shading Accent 4" w:uiPriority="60"/>
+    <w:lsdException w:name="Light List Accent 4" w:uiPriority="61"/>
+    <w:lsdException w:name="Light Grid Accent 4" w:uiPriority="62"/>
+    <w:lsdException w:name="Medium Shading 1 Accent 4" w:uiPriority="63"/>
+    <w:lsdException w:name="Medium Shading 2 Accent 4" w:uiPriority="64"/>
+    <w:lsdException w:name="Medium List 1 Accent 4" w:uiPriority="65"/>
+    <w:lsdException w:name="Medium List 2 Accent 4" w:uiPriority="66"/>
+    <w:lsdException w:name="Medium Grid 1 Accent 4" w:uiPriority="67"/>
+    <w:lsdException w:name="Medium Grid 2 Accent 4" w:uiPriority="68"/>
+    <w:lsdException w:name="Medium Grid 3 Accent 4" w:uiPriority="69"/>
+    <w:lsdException w:name="Dark List Accent 4" w:uiPriority="70"/>
+    <w:lsdException w:name="Colorful Shading Accent 4" w:uiPriority="71"/>
+    <w:lsdException w:name="Colorful List Accent 4" w:uiPriority="72"/>
+    <w:lsdException w:name="Colorful Grid Accent 4" w:uiPriority="73"/>
+    <w:lsdException w:name="Light Shading Accent 5" w:uiPriority="60"/>
+    <w:lsdException w:name="Light List Accent 5" w:uiPriority="61"/>
+    <w:lsdException w:name="Light Grid Accent 5" w:uiPriority="62"/>
+    <w:lsdException w:name="Medium Shading 1 Accent 5" w:uiPriority="63"/>
+    <w:lsdException w:name="Medium Shading 2 Accent 5" w:uiPriority="64"/>
+    <w:lsdException w:name="Medium List 1 Accent 5" w:uiPriority="65"/>
+    <w:lsdException w:name="Medium List 2 Accent 5" w:uiPriority="66"/>
+    <w:lsdException w:name="Medium Grid 1 Accent 5" w:uiPriority="67"/>
+    <w:lsdException w:name="Medium Grid 2 Accent 5" w:uiPriority="68"/>
+    <w:lsdException w:name="Medium Grid 3 Accent 5" w:uiPriority="69"/>
+    <w:lsdException w:name="Dark List Accent 5" w:uiPriority="70"/>
+    <w:lsdException w:name="Colorful Shading Accent 5" w:uiPriority="71"/>
+    <w:lsdException w:name="Colorful List Accent 5" w:uiPriority="72"/>
+    <w:lsdException w:name="Colorful Grid Accent 5" w:uiPriority="73"/>
+    <w:lsdException w:name="Light Shading Accent 6" w:uiPriority="60"/>
+    <w:lsdException w:name="Light List Accent 6" w:uiPriority="61"/>
+    <w:lsdException w:name="Light Grid Accent 6" w:uiPriority="62"/>
+    <w:lsdException w:name="Medium Shading 1 Accent 6" w:uiPriority="63"/>
+    <w:lsdException w:name="Medium Shading 2 Accent 6" w:uiPriority="64"/>
+    <w:lsdException w:name="Medium List 1 Accent 6" w:uiPriority="65"/>
+    <w:lsdException w:name="Medium List 2 Accent 6" w:uiPriority="66"/>
+    <w:lsdException w:name="Medium Grid 1 Accent 6" w:uiPriority="67"/>
+    <w:lsdException w:name="Medium Grid 2 Accent 6" w:uiPriority="68"/>
+    <w:lsdException w:name="Medium Grid 3 Accent 6" w:uiPriority="69"/>
+    <w:lsdException w:name="Dark List Accent 6" w:uiPriority="70"/>
+    <w:lsdException w:name="Colorful Shading Accent 6" w:uiPriority="71"/>
+    <w:lsdException w:name="Colorful List Accent 6" w:uiPriority="72"/>
+    <w:lsdException w:name="Colorful Grid Accent 6" w:uiPriority="73"/>
+    <w:lsdException w:name="Subtle Emphasis" w:uiPriority="19" w:qFormat="1"/>
+    <w:lsdException w:name="Intense Emphasis" w:uiPriority="21" w:qFormat="1"/>
+    <w:lsdException w:name="Subtle Reference" w:uiPriority="31" w:qFormat="1"/>
+    <w:lsdException w:name="Intense Reference" w:uiPriority="32" w:qFormat="1"/>
+    <w:lsdException w:name="Book Title" w:uiPriority="33" w:qFormat="1"/>
+    <w:lsdException w:name="Bibliography" w:semiHidden="1" w:uiPriority="37" w:unhideWhenUsed="1"/>
+    <w:lsdException w:name="TOC Heading" w:semiHidden="1" w:uiPriority="39" w:unhideWhenUsed="1" w:qFormat="1"/>
+    <w:lsdException w:name="Plain Table 1" w:uiPriority="41"/>
+    <w:lsdException w:name="Plain Table 2" w:uiPriority="42"/>
+    <w:lsdException w:name="Plain Table 3" w:uiPriority="43"/>
+    <w:lsdException w:name="Plain Table 4" w:uiPriority="44"/>
+    <w:lsdException w:name="Plain Table 5" w:uiPriority="45"/>
+    <w:lsdException w:name="Grid Table Light" w:uiPriority="40"/>
+    <w:lsdException w:name="Grid Table 1 Light" w:uiPriority="46"/>
+    <w:lsdException w:name="Grid Table 2" w:uiPriority="47"/>
+    <w:lsdException w:name="Grid Table 3" w:uiPriority="48"/>
+    <w:lsdException w:name="Grid Table 4" w:uiPriority="49"/>
+    <w:lsdException w:name="Grid Table 5 Dark" w:uiPriority="50"/>
+    <w:lsdException w:name="Grid Table 6 Colorful" w:uiPriority="51"/>
+    <w:lsdException w:name="Grid Table 7 Colorful" w:uiPriority="52"/>
+    <w:lsdException w:name="Grid Table 1 Light Accent 1" w:uiPriority="46"/>
+    <w:lsdException w:name="Grid Table 2 Accent 1" w:uiPriority="47"/>
+    <w:lsdException w:name="Grid Table 3 Accent 1" w:uiPriority="48"/>
+    <w:lsdException w:name="Grid Table 4 Accent 1" w:uiPriority="49"/>
+    <w:lsdException w:name="Grid Table 5 Dark Accent 1" w:uiPriority="50"/>
+    <w:lsdException w:name="Grid Table 6 Colorful Accent 1" w:uiPriority="51"/>
+    <w:lsdException w:name="Grid Table 7 Colorful Accent 1" w:uiPriority="52"/>
+    <w:lsdException w:name="Grid Table 1 Light Accent 2" w:uiPriority="46"/>
+    <w:lsdException w:name="Grid Table 2 Accent 2" w:uiPriority="47"/>
+    <w:lsdException w:name="Grid Table 3 Accent 2" w:uiPriority="48"/>
+    <w:lsdException w:name="Grid Table 4 Accent 2" w:uiPriority="49"/>
+    <w:lsdException w:name="Grid Table 5 Dark Accent 2" w:uiPriority="50"/>
+    <w:lsdException w:name="Grid Table 6 Colorful Accent 2" w:uiPriority="51"/>
+    <w:lsdException w:name="Grid Table 7 Colorful Accent 2" w:uiPriority="52"/>
+    <w:lsdException w:name="Grid Table 1 Light Accent 3" w:uiPriority="46"/>
+    <w:lsdException w:name="Grid Table 2 Accent 3" w:uiPriority="47"/>
+    <w:lsdException w:name="Grid Table 3 Accent 3" w:uiPriority="48"/>
+    <w:lsdException w:name="Grid Table 4 Accent 3" w:uiPriority="49"/>
+    <w:lsdException w:name="Grid Table 5 Dark Accent 3" w:uiPriority="50"/>
+    <w:lsdException w:name="Grid Table 6 Colorful Accent 3" w:uiPriority="51"/>
+    <w:lsdException w:name="Grid Table 7 Colorful Accent 3" w:uiPriority="52"/>
+    <w:lsdException w:name="Grid Table 1 Light Accent 4" w:uiPriority="46"/>
+    <w:lsdException w:name="Grid Table 2 Accent 4" w:uiPriority="47"/>
+    <w:lsdException w:name="Grid Table 3 Accent 4" w:uiPriority="48"/>
+    <w:lsdException w:name="Grid Table 4 Accent 4" w:uiPriority="49"/>
+    <w:lsdException w:name="Grid Table 5 Dark Accent 4" w:uiPriority="50"/>
+    <w:lsdException w:name="Grid Table 6 Colorful Accent 4" w:uiPriority="51"/>
+    <w:lsdException w:name="Grid Table 7 Colorful Accent 4" w:uiPriority="52"/>
+    <w:lsdException w:name="Grid Table 1 Light Accent 5" w:uiPriority="46"/>
+    <w:lsdException w:name="Grid Table 2 Accent 5" w:uiPriority="47"/>
+    <w:lsdException w:name="Grid Table 3 Accent 5" w:uiPriority="48"/>
+    <w:lsdException w:name="Grid Table 4 Accent 5" w:uiPriority="49"/>
+    <w:lsdException w:name="Grid Table 5 Dark Accent 5" w:uiPriority="50"/>
+    <w:lsdException w:name="Grid Table 6 Colorful Accent 5" w:uiPriority="51"/>
+    <w:lsdException w:name="Grid Table 7 Colorful Accent 5" w:uiPriority="52"/>
+    <w:lsdException w:name="Grid Table 1 Light Accent 6" w:uiPriority="46"/>
+    <w:lsdException w:name="Grid Table 2 Accent 6" w:uiPriority="47"/>
+    <w:lsdException w:name="Grid Table 3 Accent 6" w:uiPriority="48"/>
+    <w:lsdException w:name="Grid Table 4 Accent 6" w:uiPriority="49"/>
+    <w:lsdException w:name="Grid Table 5 Dark Accent 6" w:uiPriority="50"/>
+    <w:lsdException w:name="Grid Table 6 Colorful Accent 6" w:uiPriority="51"/>
+    <w:lsdException w:name="Grid Table 7 Colorful Accent 6" w:uiPriority="52"/>
+    <w:lsdException w:name="List Table 1 Light" w:uiPriority="46"/>
+    <w:lsdException w:name="List Table 2" w:uiPriority="47"/>
+    <w:lsdException w:name="List Table 3" w:uiPriority="48"/>
+    <w:lsdException w:name="List Table 4" w:uiPriority="49"/>
+    <w:lsdException w:name="List Table 5 Dark" w:uiPriority="50"/>
+    <w:lsdException w:name="List Table 6 Colorful" w:uiPriority="51"/>
+    <w:lsdException w:name="List Table 7 Colorful" w:uiPriority="52"/>
+    <w:lsdException w:name="List Table 1 Light Accent 1" w:uiPriority="46"/>
+    <w:lsdException w:name="List Table 2 Accent 1" w:uiPriority="47"/>
+    <w:lsdException w:name="List Table 3 Accent 1" w:uiPriority="48"/>
+    <w:lsdException w:name="List Table 4 Accent 1" w:uiPriority="49"/>
+    <w:lsdException w:name="List Table 5 Dark Accent 1" w:uiPriority="50"/>
+    <w:lsdException w:name="List Table 6 Colorful Accent 1" w:uiPriority="51"/>
+    <w:lsdException w:name="List Table 7 Colorful Accent 1" w:uiPriority="52"/>
+    <w:lsdException w:name="List Table 1 Light Accent 2" w:uiPriority="46"/>
+    <w:lsdException w:name="List Table 2 Accent 2" w:uiPriority="47"/>
+    <w:lsdException w:name="List Table 3 Accent 2" w:uiPriority="48"/>
+    <w:lsdException w:name="List Table 4 Accent 2" w:uiPriority="49"/>
+    <w:lsdException w:name="List Table 5 Dark Accent 2" w:uiPriority="50"/>
+    <w:lsdException w:name="List Table 6 Colorful Accent 2" w:uiPriority="51"/>
+    <w:lsdException w:name="List Table 7 Colorful Accent 2" w:uiPriority="52"/>
+    <w:lsdException w:name="List Table 1 Light Accent 3" w:uiPriority="46"/>
+    <w:lsdException w:name="List Table 2 Accent 3" w:uiPriority="47"/>
+    <w:lsdException w:name="List Table 3 Accent 3" w:uiPriority="48"/>
+    <w:lsdException w:name="List Table 4 Accent 3" w:uiPriority="49"/>
+    <w:lsdException w:name="List Table 5 Dark Accent 3" w:uiPriority="50"/>
+    <w:lsdException w:name="List Table 6 Colorful Accent 3" w:uiPriority="51"/>
+    <w:lsdException w:name="List Table 7 Colorful Accent 3" w:uiPriority="52"/>
+    <w:lsdException w:name="List Table 1 Light Accent 4" w:uiPriority="46"/>
+    <w:lsdException w:name="List Table 2 Accent 4" w:uiPriority="47"/>
+    <w:lsdException w:name="List Table 3 Accent 4" w:uiPriority="48"/>
+    <w:lsdException w:name="List Table 4 Accent 4" w:uiPriority="49"/>
+    <w:lsdException w:name="List Table 5 Dark Accent 4" w:uiPriority="50"/>
+    <w:lsdException w:name="List Table 6 Colorful Accent 4" w:uiPriority="51"/>
+    <w:lsdException w:name="List Table 7 Colorful Accent 4" w:uiPriority="52"/>
+    <w:lsdException w:name="List Table 1 Light Accent 5" w:uiPriority="46"/>
+    <w:lsdException w:name="List Table 2 Accent 5" w:uiPriority="47"/>
+    <w:lsdException w:name="List Table 3 Accent 5" w:uiPriority="48"/>
+    <w:lsdException w:name="List Table 4 Accent 5" w:uiPriority="49"/>
+    <w:lsdException w:name="List Table 5 Dark Accent 5" w:uiPriority="50"/>
+    <w:lsdException w:name="List Table 6 Colorful Accent 5" w:uiPriority="51"/>
+    <w:lsdException w:name="List Table 7 Colorful Accent 5" w:uiPriority="52"/>
+    <w:lsdException w:name="List Table 1 Light Accent 6" w:uiPriority="46"/>
+    <w:lsdException w:name="List Table 2 Accent 6" w:uiPriority="47"/>
+    <w:lsdException w:name="List Table 3 Accent 6" w:uiPriority="48"/>
+    <w:lsdException w:name="List Table 4 Accent 6" w:uiPriority="49"/>
+    <w:lsdException w:name="List Table 5 Dark Accent 6" w:uiPriority="50"/>
+    <w:lsdException w:name="List Table 6 Colorful Accent 6" w:uiPriority="51"/>
+    <w:lsdException w:name="List Table 7 Colorful Accent 6" w:uiPriority="52"/>
   </w:latentStyles>
   <w:style w:type="paragraph" w:default="1" w:styleId="Normal">
     <w:name w:val="Normal"/>
@@ -1917,292 +2465,26 @@
       <w:szCs w:val="28"/>
     </w:rPr>
   </w:style>
-</w:styles>
-</file>
-
-<file path=word/stylesWithEffects.xml><?xml version="1.0" encoding="utf-8"?>
-<w:styles xmlns:wpc="http://schemas.microsoft.com/office/word/2010/wordprocessingCanvas" xmlns:mc="http://schemas.openxmlformats.org/markup-compatibility/2006" xmlns:o="urn:schemas-microsoft-com:office:office" xmlns:r="http://schemas.openxmlformats.org/officeDocument/2006/relationships" xmlns:m="http://schemas.openxmlformats.org/officeDocument/2006/math" xmlns:v="urn:schemas-microsoft-com:vml" xmlns:wp14="http://schemas.microsoft.com/office/word/2010/wordprocessingDrawing" xmlns:wp="http://schemas.openxmlformats.org/drawingml/2006/wordprocessingDrawing" xmlns:w10="urn:schemas-microsoft-com:office:word" xmlns:w="http://schemas.openxmlformats.org/wordprocessingml/2006/main" xmlns:w14="http://schemas.microsoft.com/office/word/2010/wordml" xmlns:wpg="http://schemas.microsoft.com/office/word/2010/wordprocessingGroup" xmlns:wpi="http://schemas.microsoft.com/office/word/2010/wordprocessingInk" xmlns:wne="http://schemas.microsoft.com/office/word/2006/wordml" xmlns:wps="http://schemas.microsoft.com/office/word/2010/wordprocessingShape" mc:Ignorable="w14 wp14">
-  <w:docDefaults>
-    <w:rPrDefault>
-      <w:rPr>
-        <w:rFonts w:asciiTheme="minorHAnsi" w:eastAsiaTheme="minorHAnsi" w:hAnsiTheme="minorHAnsi" w:cstheme="minorBidi"/>
-        <w:sz w:val="22"/>
-        <w:szCs w:val="22"/>
-        <w:lang w:val="en-US" w:eastAsia="en-US" w:bidi="ar-SA"/>
-      </w:rPr>
-    </w:rPrDefault>
-    <w:pPrDefault>
-      <w:pPr>
-        <w:spacing w:after="200" w:line="276" w:lineRule="auto"/>
-      </w:pPr>
-    </w:pPrDefault>
-  </w:docDefaults>
-  <w:latentStyles w:defLockedState="0" w:defUIPriority="99" w:defSemiHidden="1" w:defUnhideWhenUsed="1" w:defQFormat="0" w:count="267">
-    <w:lsdException w:name="Normal" w:semiHidden="0" w:uiPriority="0" w:unhideWhenUsed="0" w:qFormat="1"/>
-    <w:lsdException w:name="heading 1" w:semiHidden="0" w:uiPriority="9" w:unhideWhenUsed="0" w:qFormat="1"/>
-    <w:lsdException w:name="heading 2" w:uiPriority="9" w:qFormat="1"/>
-    <w:lsdException w:name="heading 3" w:uiPriority="9" w:qFormat="1"/>
-    <w:lsdException w:name="heading 4" w:uiPriority="9" w:qFormat="1"/>
-    <w:lsdException w:name="heading 5" w:uiPriority="9" w:qFormat="1"/>
-    <w:lsdException w:name="heading 6" w:uiPriority="9" w:qFormat="1"/>
-    <w:lsdException w:name="heading 7" w:uiPriority="9" w:qFormat="1"/>
-    <w:lsdException w:name="heading 8" w:uiPriority="9" w:qFormat="1"/>
-    <w:lsdException w:name="heading 9" w:uiPriority="9" w:qFormat="1"/>
-    <w:lsdException w:name="toc 1" w:uiPriority="39"/>
-    <w:lsdException w:name="toc 2" w:uiPriority="39"/>
-    <w:lsdException w:name="toc 3" w:uiPriority="39"/>
-    <w:lsdException w:name="toc 4" w:uiPriority="39"/>
-    <w:lsdException w:name="toc 5" w:uiPriority="39"/>
-    <w:lsdException w:name="toc 6" w:uiPriority="39"/>
-    <w:lsdException w:name="toc 7" w:uiPriority="39"/>
-    <w:lsdException w:name="toc 8" w:uiPriority="39"/>
-    <w:lsdException w:name="toc 9" w:uiPriority="39"/>
-    <w:lsdException w:name="caption" w:uiPriority="35" w:qFormat="1"/>
-    <w:lsdException w:name="Title" w:semiHidden="0" w:uiPriority="10" w:unhideWhenUsed="0" w:qFormat="1"/>
-    <w:lsdException w:name="Default Paragraph Font" w:uiPriority="1"/>
-    <w:lsdException w:name="Subtitle" w:semiHidden="0" w:uiPriority="11" w:unhideWhenUsed="0" w:qFormat="1"/>
-    <w:lsdException w:name="Strong" w:semiHidden="0" w:uiPriority="22" w:unhideWhenUsed="0" w:qFormat="1"/>
-    <w:lsdException w:name="Emphasis" w:semiHidden="0" w:uiPriority="20" w:unhideWhenUsed="0" w:qFormat="1"/>
-    <w:lsdException w:name="Table Grid" w:semiHidden="0" w:uiPriority="59" w:unhideWhenUsed="0"/>
-    <w:lsdException w:name="Placeholder Text" w:unhideWhenUsed="0"/>
-    <w:lsdException w:name="No Spacing" w:semiHidden="0" w:uiPriority="1" w:unhideWhenUsed="0" w:qFormat="1"/>
-    <w:lsdException w:name="Light Shading" w:semiHidden="0" w:uiPriority="60" w:unhideWhenUsed="0"/>
-    <w:lsdException w:name="Light List" w:semiHidden="0" w:uiPriority="61" w:unhideWhenUsed="0"/>
-    <w:lsdException w:name="Light Grid" w:semiHidden="0" w:uiPriority="62" w:unhideWhenUsed="0"/>
-    <w:lsdException w:name="Medium Shading 1" w:semiHidden="0" w:uiPriority="63" w:unhideWhenUsed="0"/>
-    <w:lsdException w:name="Medium Shading 2" w:semiHidden="0" w:uiPriority="64" w:unhideWhenUsed="0"/>
-    <w:lsdException w:name="Medium List 1" w:semiHidden="0" w:uiPriority="65" w:unhideWhenUsed="0"/>
-    <w:lsdException w:name="Medium List 2" w:semiHidden="0" w:uiPriority="66" w:unhideWhenUsed="0"/>
-    <w:lsdException w:name="Medium Grid 1" w:semiHidden="0" w:uiPriority="67" w:unhideWhenUsed="0"/>
-    <w:lsdException w:name="Medium Grid 2" w:semiHidden="0" w:uiPriority="68" w:unhideWhenUsed="0"/>
-    <w:lsdException w:name="Medium Grid 3" w:semiHidden="0" w:uiPriority="69" w:unhideWhenUsed="0"/>
-    <w:lsdException w:name="Dark List" w:semiHidden="0" w:uiPriority="70" w:unhideWhenUsed="0"/>
-    <w:lsdException w:name="Colorful Shading" w:semiHidden="0" w:uiPriority="71" w:unhideWhenUsed="0"/>
-    <w:lsdException w:name="Colorful List" w:semiHidden="0" w:uiPriority="72" w:unhideWhenUsed="0"/>
-    <w:lsdException w:name="Colorful Grid" w:semiHidden="0" w:uiPriority="73" w:unhideWhenUsed="0"/>
-    <w:lsdException w:name="Light Shading Accent 1" w:semiHidden="0" w:uiPriority="60" w:unhideWhenUsed="0"/>
-    <w:lsdException w:name="Light List Accent 1" w:semiHidden="0" w:uiPriority="61" w:unhideWhenUsed="0"/>
-    <w:lsdException w:name="Light Grid Accent 1" w:semiHidden="0" w:uiPriority="62" w:unhideWhenUsed="0"/>
-    <w:lsdException w:name="Medium Shading 1 Accent 1" w:semiHidden="0" w:uiPriority="63" w:unhideWhenUsed="0"/>
-    <w:lsdException w:name="Medium Shading 2 Accent 1" w:semiHidden="0" w:uiPriority="64" w:unhideWhenUsed="0"/>
-    <w:lsdException w:name="Medium List 1 Accent 1" w:semiHidden="0" w:uiPriority="65" w:unhideWhenUsed="0"/>
-    <w:lsdException w:name="Revision" w:unhideWhenUsed="0"/>
-    <w:lsdException w:name="List Paragraph" w:semiHidden="0" w:uiPriority="34" w:unhideWhenUsed="0" w:qFormat="1"/>
-    <w:lsdException w:name="Quote" w:semiHidden="0" w:uiPriority="29" w:unhideWhenUsed="0" w:qFormat="1"/>
-    <w:lsdException w:name="Intense Quote" w:semiHidden="0" w:uiPriority="30" w:unhideWhenUsed="0" w:qFormat="1"/>
-    <w:lsdException w:name="Medium List 2 Accent 1" w:semiHidden="0" w:uiPriority="66" w:unhideWhenUsed="0"/>
-    <w:lsdException w:name="Medium Grid 1 Accent 1" w:semiHidden="0" w:uiPriority="67" w:unhideWhenUsed="0"/>
-    <w:lsdException w:name="Medium Grid 2 Accent 1" w:semiHidden="0" w:uiPriority="68" w:unhideWhenUsed="0"/>
-    <w:lsdException w:name="Medium Grid 3 Accent 1" w:semiHidden="0" w:uiPriority="69" w:unhideWhenUsed="0"/>
-    <w:lsdException w:name="Dark List Accent 1" w:semiHidden="0" w:uiPriority="70" w:unhideWhenUsed="0"/>
-    <w:lsdException w:name="Colorful Shading Accent 1" w:semiHidden="0" w:uiPriority="71" w:unhideWhenUsed="0"/>
-    <w:lsdException w:name="Colorful List Accent 1" w:semiHidden="0" w:uiPriority="72" w:unhideWhenUsed="0"/>
-    <w:lsdException w:name="Colorful Grid Accent 1" w:semiHidden="0" w:uiPriority="73" w:unhideWhenUsed="0"/>
-    <w:lsdException w:name="Light Shading Accent 2" w:semiHidden="0" w:uiPriority="60" w:unhideWhenUsed="0"/>
-    <w:lsdException w:name="Light List Accent 2" w:semiHidden="0" w:uiPriority="61" w:unhideWhenUsed="0"/>
-    <w:lsdException w:name="Light Grid Accent 2" w:semiHidden="0" w:uiPriority="62" w:unhideWhenUsed="0"/>
-    <w:lsdException w:name="Medium Shading 1 Accent 2" w:semiHidden="0" w:uiPriority="63" w:unhideWhenUsed="0"/>
-    <w:lsdException w:name="Medium Shading 2 Accent 2" w:semiHidden="0" w:uiPriority="64" w:unhideWhenUsed="0"/>
-    <w:lsdException w:name="Medium List 1 Accent 2" w:semiHidden="0" w:uiPriority="65" w:unhideWhenUsed="0"/>
-    <w:lsdException w:name="Medium List 2 Accent 2" w:semiHidden="0" w:uiPriority="66" w:unhideWhenUsed="0"/>
-    <w:lsdException w:name="Medium Grid 1 Accent 2" w:semiHidden="0" w:uiPriority="67" w:unhideWhenUsed="0"/>
-    <w:lsdException w:name="Medium Grid 2 Accent 2" w:semiHidden="0" w:uiPriority="68" w:unhideWhenUsed="0"/>
-    <w:lsdException w:name="Medium Grid 3 Accent 2" w:semiHidden="0" w:uiPriority="69" w:unhideWhenUsed="0"/>
-    <w:lsdException w:name="Dark List Accent 2" w:semiHidden="0" w:uiPriority="70" w:unhideWhenUsed="0"/>
-    <w:lsdException w:name="Colorful Shading Accent 2" w:semiHidden="0" w:uiPriority="71" w:unhideWhenUsed="0"/>
-    <w:lsdException w:name="Colorful List Accent 2" w:semiHidden="0" w:uiPriority="72" w:unhideWhenUsed="0"/>
-    <w:lsdException w:name="Colorful Grid Accent 2" w:semiHidden="0" w:uiPriority="73" w:unhideWhenUsed="0"/>
-    <w:lsdException w:name="Light Shading Accent 3" w:semiHidden="0" w:uiPriority="60" w:unhideWhenUsed="0"/>
-    <w:lsdException w:name="Light List Accent 3" w:semiHidden="0" w:uiPriority="61" w:unhideWhenUsed="0"/>
-    <w:lsdException w:name="Light Grid Accent 3" w:semiHidden="0" w:uiPriority="62" w:unhideWhenUsed="0"/>
-    <w:lsdException w:name="Medium Shading 1 Accent 3" w:semiHidden="0" w:uiPriority="63" w:unhideWhenUsed="0"/>
-    <w:lsdException w:name="Medium Shading 2 Accent 3" w:semiHidden="0" w:uiPriority="64" w:unhideWhenUsed="0"/>
-    <w:lsdException w:name="Medium List 1 Accent 3" w:semiHidden="0" w:uiPriority="65" w:unhideWhenUsed="0"/>
-    <w:lsdException w:name="Medium List 2 Accent 3" w:semiHidden="0" w:uiPriority="66" w:unhideWhenUsed="0"/>
-    <w:lsdException w:name="Medium Grid 1 Accent 3" w:semiHidden="0" w:uiPriority="67" w:unhideWhenUsed="0"/>
-    <w:lsdException w:name="Medium Grid 2 Accent 3" w:semiHidden="0" w:uiPriority="68" w:unhideWhenUsed="0"/>
-    <w:lsdException w:name="Medium Grid 3 Accent 3" w:semiHidden="0" w:uiPriority="69" w:unhideWhenUsed="0"/>
-    <w:lsdException w:name="Dark List Accent 3" w:semiHidden="0" w:uiPriority="70" w:unhideWhenUsed="0"/>
-    <w:lsdException w:name="Colorful Shading Accent 3" w:semiHidden="0" w:uiPriority="71" w:unhideWhenUsed="0"/>
-    <w:lsdException w:name="Colorful List Accent 3" w:semiHidden="0" w:uiPriority="72" w:unhideWhenUsed="0"/>
-    <w:lsdException w:name="Colorful Grid Accent 3" w:semiHidden="0" w:uiPriority="73" w:unhideWhenUsed="0"/>
-    <w:lsdException w:name="Light Shading Accent 4" w:semiHidden="0" w:uiPriority="60" w:unhideWhenUsed="0"/>
-    <w:lsdException w:name="Light List Accent 4" w:semiHidden="0" w:uiPriority="61" w:unhideWhenUsed="0"/>
-    <w:lsdException w:name="Light Grid Accent 4" w:semiHidden="0" w:uiPriority="62" w:unhideWhenUsed="0"/>
-    <w:lsdException w:name="Medium Shading 1 Accent 4" w:semiHidden="0" w:uiPriority="63" w:unhideWhenUsed="0"/>
-    <w:lsdException w:name="Medium Shading 2 Accent 4" w:semiHidden="0" w:uiPriority="64" w:unhideWhenUsed="0"/>
-    <w:lsdException w:name="Medium List 1 Accent 4" w:semiHidden="0" w:uiPriority="65" w:unhideWhenUsed="0"/>
-    <w:lsdException w:name="Medium List 2 Accent 4" w:semiHidden="0" w:uiPriority="66" w:unhideWhenUsed="0"/>
-    <w:lsdException w:name="Medium Grid 1 Accent 4" w:semiHidden="0" w:uiPriority="67" w:unhideWhenUsed="0"/>
-    <w:lsdException w:name="Medium Grid 2 Accent 4" w:semiHidden="0" w:uiPriority="68" w:unhideWhenUsed="0"/>
-    <w:lsdException w:name="Medium Grid 3 Accent 4" w:semiHidden="0" w:uiPriority="69" w:unhideWhenUsed="0"/>
-    <w:lsdException w:name="Dark List Accent 4" w:semiHidden="0" w:uiPriority="70" w:unhideWhenUsed="0"/>
-    <w:lsdException w:name="Colorful Shading Accent 4" w:semiHidden="0" w:uiPriority="71" w:unhideWhenUsed="0"/>
-    <w:lsdException w:name="Colorful List Accent 4" w:semiHidden="0" w:uiPriority="72" w:unhideWhenUsed="0"/>
-    <w:lsdException w:name="Colorful Grid Accent 4" w:semiHidden="0" w:uiPriority="73" w:unhideWhenUsed="0"/>
-    <w:lsdException w:name="Light Shading Accent 5" w:semiHidden="0" w:uiPriority="60" w:unhideWhenUsed="0"/>
-    <w:lsdException w:name="Light List Accent 5" w:semiHidden="0" w:uiPriority="61" w:unhideWhenUsed="0"/>
-    <w:lsdException w:name="Light Grid Accent 5" w:semiHidden="0" w:uiPriority="62" w:unhideWhenUsed="0"/>
-    <w:lsdException w:name="Medium Shading 1 Accent 5" w:semiHidden="0" w:uiPriority="63" w:unhideWhenUsed="0"/>
-    <w:lsdException w:name="Medium Shading 2 Accent 5" w:semiHidden="0" w:uiPriority="64" w:unhideWhenUsed="0"/>
-    <w:lsdException w:name="Medium List 1 Accent 5" w:semiHidden="0" w:uiPriority="65" w:unhideWhenUsed="0"/>
-    <w:lsdException w:name="Medium List 2 Accent 5" w:semiHidden="0" w:uiPriority="66" w:unhideWhenUsed="0"/>
-    <w:lsdException w:name="Medium Grid 1 Accent 5" w:semiHidden="0" w:uiPriority="67" w:unhideWhenUsed="0"/>
-    <w:lsdException w:name="Medium Grid 2 Accent 5" w:semiHidden="0" w:uiPriority="68" w:unhideWhenUsed="0"/>
-    <w:lsdException w:name="Medium Grid 3 Accent 5" w:semiHidden="0" w:uiPriority="69" w:unhideWhenUsed="0"/>
-    <w:lsdException w:name="Dark List Accent 5" w:semiHidden="0" w:uiPriority="70" w:unhideWhenUsed="0"/>
-    <w:lsdException w:name="Colorful Shading Accent 5" w:semiHidden="0" w:uiPriority="71" w:unhideWhenUsed="0"/>
-    <w:lsdException w:name="Colorful List Accent 5" w:semiHidden="0" w:uiPriority="72" w:unhideWhenUsed="0"/>
-    <w:lsdException w:name="Colorful Grid Accent 5" w:semiHidden="0" w:uiPriority="73" w:unhideWhenUsed="0"/>
-    <w:lsdException w:name="Light Shading Accent 6" w:semiHidden="0" w:uiPriority="60" w:unhideWhenUsed="0"/>
-    <w:lsdException w:name="Light List Accent 6" w:semiHidden="0" w:uiPriority="61" w:unhideWhenUsed="0"/>
-    <w:lsdException w:name="Light Grid Accent 6" w:semiHidden="0" w:uiPriority="62" w:unhideWhenUsed="0"/>
-    <w:lsdException w:name="Medium Shading 1 Accent 6" w:semiHidden="0" w:uiPriority="63" w:unhideWhenUsed="0"/>
-    <w:lsdException w:name="Medium Shading 2 Accent 6" w:semiHidden="0" w:uiPriority="64" w:unhideWhenUsed="0"/>
-    <w:lsdException w:name="Medium List 1 Accent 6" w:semiHidden="0" w:uiPriority="65" w:unhideWhenUsed="0"/>
-    <w:lsdException w:name="Medium List 2 Accent 6" w:semiHidden="0" w:uiPriority="66" w:unhideWhenUsed="0"/>
-    <w:lsdException w:name="Medium Grid 1 Accent 6" w:semiHidden="0" w:uiPriority="67" w:unhideWhenUsed="0"/>
-    <w:lsdException w:name="Medium Grid 2 Accent 6" w:semiHidden="0" w:uiPriority="68" w:unhideWhenUsed="0"/>
-    <w:lsdException w:name="Medium Grid 3 Accent 6" w:semiHidden="0" w:uiPriority="69" w:unhideWhenUsed="0"/>
-    <w:lsdException w:name="Dark List Accent 6" w:semiHidden="0" w:uiPriority="70" w:unhideWhenUsed="0"/>
-    <w:lsdException w:name="Colorful Shading Accent 6" w:semiHidden="0" w:uiPriority="71" w:unhideWhenUsed="0"/>
-    <w:lsdException w:name="Colorful List Accent 6" w:semiHidden="0" w:uiPriority="72" w:unhideWhenUsed="0"/>
-    <w:lsdException w:name="Colorful Grid Accent 6" w:semiHidden="0" w:uiPriority="73" w:unhideWhenUsed="0"/>
-    <w:lsdException w:name="Subtle Emphasis" w:semiHidden="0" w:uiPriority="19" w:unhideWhenUsed="0" w:qFormat="1"/>
-    <w:lsdException w:name="Intense Emphasis" w:semiHidden="0" w:uiPriority="21" w:unhideWhenUsed="0" w:qFormat="1"/>
-    <w:lsdException w:name="Subtle Reference" w:semiHidden="0" w:uiPriority="31" w:unhideWhenUsed="0" w:qFormat="1"/>
-    <w:lsdException w:name="Intense Reference" w:semiHidden="0" w:uiPriority="32" w:unhideWhenUsed="0" w:qFormat="1"/>
-    <w:lsdException w:name="Book Title" w:semiHidden="0" w:uiPriority="33" w:unhideWhenUsed="0" w:qFormat="1"/>
-    <w:lsdException w:name="Bibliography" w:uiPriority="37"/>
-    <w:lsdException w:name="TOC Heading" w:uiPriority="39" w:qFormat="1"/>
-  </w:latentStyles>
-  <w:style w:type="paragraph" w:default="1" w:styleId="Normal">
-    <w:name w:val="Normal"/>
+  <w:style w:type="paragraph" w:styleId="ListParagraph">
+    <w:name w:val="List Paragraph"/>
+    <w:basedOn w:val="Normal"/>
+    <w:uiPriority w:val="34"/>
     <w:qFormat/>
-  </w:style>
-  <w:style w:type="paragraph" w:styleId="Heading1">
-    <w:name w:val="heading 1"/>
-    <w:basedOn w:val="Normal"/>
-    <w:next w:val="Normal"/>
-    <w:link w:val="Heading1Char"/>
-    <w:uiPriority w:val="9"/>
-    <w:qFormat/>
-    <w:rsid w:val="00BD5F7C"/>
+    <w:rsid w:val="00902179"/>
     <w:pPr>
-      <w:keepNext/>
-      <w:keepLines/>
-      <w:spacing w:before="480" w:after="0"/>
-      <w:outlineLvl w:val="0"/>
-    </w:pPr>
-    <w:rPr>
-      <w:rFonts w:asciiTheme="majorHAnsi" w:eastAsiaTheme="majorEastAsia" w:hAnsiTheme="majorHAnsi" w:cstheme="majorBidi"/>
-      <w:b/>
-      <w:bCs/>
-      <w:color w:val="365F91" w:themeColor="accent1" w:themeShade="BF"/>
-      <w:sz w:val="28"/>
-      <w:szCs w:val="28"/>
-    </w:rPr>
-  </w:style>
-  <w:style w:type="character" w:default="1" w:styleId="DefaultParagraphFont">
-    <w:name w:val="Default Paragraph Font"/>
-    <w:uiPriority w:val="1"/>
-    <w:semiHidden/>
-    <w:unhideWhenUsed/>
-  </w:style>
-  <w:style w:type="table" w:default="1" w:styleId="TableNormal">
-    <w:name w:val="Normal Table"/>
-    <w:uiPriority w:val="99"/>
-    <w:semiHidden/>
-    <w:unhideWhenUsed/>
-    <w:tblPr>
-      <w:tblInd w:w="0" w:type="dxa"/>
-      <w:tblCellMar>
-        <w:top w:w="0" w:type="dxa"/>
-        <w:left w:w="108" w:type="dxa"/>
-        <w:bottom w:w="0" w:type="dxa"/>
-        <w:right w:w="108" w:type="dxa"/>
-      </w:tblCellMar>
-    </w:tblPr>
-  </w:style>
-  <w:style w:type="numbering" w:default="1" w:styleId="NoList">
-    <w:name w:val="No List"/>
-    <w:uiPriority w:val="99"/>
-    <w:semiHidden/>
-    <w:unhideWhenUsed/>
-  </w:style>
-  <w:style w:type="paragraph" w:styleId="NormalWeb">
-    <w:name w:val="Normal (Web)"/>
-    <w:basedOn w:val="Normal"/>
-    <w:uiPriority w:val="99"/>
-    <w:semiHidden/>
-    <w:unhideWhenUsed/>
-    <w:rsid w:val="00BD5F7C"/>
-    <w:pPr>
-      <w:spacing w:before="100" w:beforeAutospacing="1" w:after="100" w:afterAutospacing="1" w:line="240" w:lineRule="auto"/>
-    </w:pPr>
-    <w:rPr>
-      <w:rFonts w:ascii="Times New Roman" w:eastAsia="Times New Roman" w:hAnsi="Times New Roman" w:cs="Times New Roman"/>
-      <w:sz w:val="24"/>
-      <w:szCs w:val="24"/>
-    </w:rPr>
-  </w:style>
-  <w:style w:type="paragraph" w:styleId="Title">
-    <w:name w:val="Title"/>
-    <w:basedOn w:val="Normal"/>
-    <w:next w:val="Normal"/>
-    <w:link w:val="TitleChar"/>
-    <w:uiPriority w:val="10"/>
-    <w:qFormat/>
-    <w:rsid w:val="00BD5F7C"/>
-    <w:pPr>
-      <w:pBdr>
-        <w:bottom w:val="single" w:sz="8" w:space="4" w:color="4F81BD" w:themeColor="accent1"/>
-      </w:pBdr>
-      <w:spacing w:after="300" w:line="240" w:lineRule="auto"/>
+      <w:ind w:left="720"/>
       <w:contextualSpacing/>
     </w:pPr>
+  </w:style>
+  <w:style w:type="character" w:styleId="Hyperlink">
+    <w:name w:val="Hyperlink"/>
+    <w:basedOn w:val="DefaultParagraphFont"/>
+    <w:uiPriority w:val="99"/>
+    <w:unhideWhenUsed/>
+    <w:rsid w:val="00902179"/>
     <w:rPr>
-      <w:rFonts w:asciiTheme="majorHAnsi" w:eastAsiaTheme="majorEastAsia" w:hAnsiTheme="majorHAnsi" w:cstheme="majorBidi"/>
-      <w:color w:val="17365D" w:themeColor="text2" w:themeShade="BF"/>
-      <w:spacing w:val="5"/>
-      <w:kern w:val="28"/>
-      <w:sz w:val="52"/>
-      <w:szCs w:val="52"/>
-    </w:rPr>
-  </w:style>
-  <w:style w:type="character" w:customStyle="1" w:styleId="TitleChar">
-    <w:name w:val="Title Char"/>
-    <w:basedOn w:val="DefaultParagraphFont"/>
-    <w:link w:val="Title"/>
-    <w:uiPriority w:val="10"/>
-    <w:rsid w:val="00BD5F7C"/>
-    <w:rPr>
-      <w:rFonts w:asciiTheme="majorHAnsi" w:eastAsiaTheme="majorEastAsia" w:hAnsiTheme="majorHAnsi" w:cstheme="majorBidi"/>
-      <w:color w:val="17365D" w:themeColor="text2" w:themeShade="BF"/>
-      <w:spacing w:val="5"/>
-      <w:kern w:val="28"/>
-      <w:sz w:val="52"/>
-      <w:szCs w:val="52"/>
-    </w:rPr>
-  </w:style>
-  <w:style w:type="character" w:customStyle="1" w:styleId="apple-tab-span">
-    <w:name w:val="apple-tab-span"/>
-    <w:basedOn w:val="DefaultParagraphFont"/>
-    <w:rsid w:val="00BD5F7C"/>
-  </w:style>
-  <w:style w:type="character" w:customStyle="1" w:styleId="Heading1Char">
-    <w:name w:val="Heading 1 Char"/>
-    <w:basedOn w:val="DefaultParagraphFont"/>
-    <w:link w:val="Heading1"/>
-    <w:uiPriority w:val="9"/>
-    <w:rsid w:val="00BD5F7C"/>
-    <w:rPr>
-      <w:rFonts w:asciiTheme="majorHAnsi" w:eastAsiaTheme="majorEastAsia" w:hAnsiTheme="majorHAnsi" w:cstheme="majorBidi"/>
-      <w:b/>
-      <w:bCs/>
-      <w:color w:val="365F91" w:themeColor="accent1" w:themeShade="BF"/>
-      <w:sz w:val="28"/>
-      <w:szCs w:val="28"/>
+      <w:color w:val="0000FF" w:themeColor="hyperlink"/>
+      <w:u w:val="single"/>
     </w:rPr>
   </w:style>
 </w:styles>

</xml_diff>